<commit_message>
Added Initial planning document with functional requirements
</commit_message>
<xml_diff>
--- a/Documents/PRCS252 - Integrating Project - Initial Planning Document.docx
+++ b/Documents/PRCS252 - Integrating Project - Initial Planning Document.docx
@@ -2,18 +2,987 @@
 <file path=word/document2.xml><?xml version="1.0" encoding="utf-8"?>
 <w:document xmlns:wpc="http://schemas.microsoft.com/office/word/2010/wordprocessingCanvas" xmlns:mc="http://schemas.openxmlformats.org/markup-compatibility/2006" xmlns:o="urn:schemas-microsoft-com:office:office" xmlns:r="http://schemas.openxmlformats.org/officeDocument/2006/relationships" xmlns:m="http://schemas.openxmlformats.org/officeDocument/2006/math" xmlns:v="urn:schemas-microsoft-com:vml" xmlns:wp14="http://schemas.microsoft.com/office/word/2010/wordprocessingDrawing" xmlns:wp="http://schemas.openxmlformats.org/drawingml/2006/wordprocessingDrawing" xmlns:w10="urn:schemas-microsoft-com:office:word" xmlns:w="http://schemas.openxmlformats.org/wordprocessingml/2006/main" xmlns:w14="http://schemas.microsoft.com/office/word/2010/wordml" xmlns:w15="http://schemas.microsoft.com/office/word/2012/wordml" xmlns:wpg="http://schemas.microsoft.com/office/word/2010/wordprocessingGroup" xmlns:wpi="http://schemas.microsoft.com/office/word/2010/wordprocessingInk" xmlns:wne="http://schemas.microsoft.com/office/word/2006/wordml" xmlns:wps="http://schemas.microsoft.com/office/word/2010/wordprocessingShape" mc:Ignorable="w14 w15 wp14">
   <w:body>
-    <w:p xmlns:wp14="http://schemas.microsoft.com/office/word/2010/wordml" wp14:textId="77777777">
-      <w:bookmarkStart w:id="0" w:name="_GoBack"/>
+    <w:p xmlns:wp14="http://schemas.microsoft.com/office/word/2010/wordml" wp14:noSpellErr="1" wp14:textId="19BDFD07">
+      <w:pPr>
+        <w:jc w:val="center"/>
+      </w:pPr>
+      <w:bookmarkStart w:name="_GoBack" w:id="0"/>
       <w:bookmarkEnd w:id="0"/>
+      <w:r>
+        <w:rPr>
+          <w:rFonts w:ascii="Arial" w:hAnsi="Arial" w:eastAsia="Arial" w:cs="Arial"/>
+          <w:sz w:val="24"/>
+          <w:szCs w:val="24"/>
+          <w:u w:val="single"/>
+        </w:rPr>
+        <w:t>Functional requirements</w:t>
+      </w:r>
+    </w:p>
+    <w:p w14:noSpellErr="1">
+      <w:pPr>
+        <w:pStyle w:val="Normal"/>
+        <w:ind w:left="360"/>
+        <w:jc w:val="left"/>
+        <w:rPr>
+          <w:rFonts w:ascii="Arial" w:hAnsi="Arial" w:eastAsia="Arial" w:cs="Arial"/>
+          <w:sz w:val="24"/>
+          <w:szCs w:val="24"/>
+          <w:u w:val="single"/>
+        </w:rPr>
+      </w:pPr>
+      <w:r>
+        <w:rPr>
+          <w:rFonts w:ascii="Arial" w:hAnsi="Arial" w:eastAsia="Arial" w:cs="Arial"/>
+          <w:sz w:val="24"/>
+          <w:szCs w:val="24"/>
+          <w:u w:val="single"/>
+        </w:rPr>
+        <w:t>Customer</w:t>
+      </w:r>
+    </w:p>
+    <w:p w14:noSpellErr="1">
+      <w:pPr>
+        <w:pStyle w:val="ListParagraph"/>
+        <w:numPr>
+          <w:ilvl w:val="0"/>
+          <w:numId w:val="2"/>
+        </w:numPr>
+        <w:jc w:val="left"/>
+        <w:rPr>
+          <w:sz w:val="24"/>
+          <w:szCs w:val="24"/>
+          <w:u w:val="single"/>
+        </w:rPr>
+      </w:pPr>
+      <w:r>
+        <w:rPr>
+          <w:rFonts w:ascii="Arial" w:hAnsi="Arial" w:eastAsia="Arial" w:cs="Arial"/>
+          <w:sz w:val="24"/>
+          <w:szCs w:val="24"/>
+          <w:u w:val="none"/>
+        </w:rPr>
+        <w:t>Create account (have it persistent locally?)</w:t>
+      </w:r>
+    </w:p>
+    <w:p w14:noSpellErr="1">
+      <w:pPr>
+        <w:pStyle w:val="ListParagraph"/>
+        <w:numPr>
+          <w:ilvl w:val="1"/>
+          <w:numId w:val="2"/>
+        </w:numPr>
+        <w:jc w:val="left"/>
+        <w:rPr>
+          <w:sz w:val="24"/>
+          <w:szCs w:val="24"/>
+          <w:u w:val="none"/>
+        </w:rPr>
+      </w:pPr>
+      <w:r>
+        <w:rPr>
+          <w:rFonts w:ascii="Arial" w:hAnsi="Arial" w:eastAsia="Arial" w:cs="Arial"/>
+          <w:sz w:val="24"/>
+          <w:szCs w:val="24"/>
+          <w:u w:val="none"/>
+        </w:rPr>
+        <w:t>First name</w:t>
+      </w:r>
+    </w:p>
+    <w:p w14:noSpellErr="1">
+      <w:pPr>
+        <w:pStyle w:val="ListParagraph"/>
+        <w:numPr>
+          <w:ilvl w:val="1"/>
+          <w:numId w:val="2"/>
+        </w:numPr>
+        <w:jc w:val="left"/>
+        <w:rPr>
+          <w:sz w:val="24"/>
+          <w:szCs w:val="24"/>
+          <w:u w:val="none"/>
+        </w:rPr>
+      </w:pPr>
+      <w:r>
+        <w:rPr>
+          <w:rFonts w:ascii="Arial" w:hAnsi="Arial" w:eastAsia="Arial" w:cs="Arial"/>
+          <w:sz w:val="24"/>
+          <w:szCs w:val="24"/>
+          <w:u w:val="none"/>
+        </w:rPr>
+        <w:t>Surname</w:t>
+      </w:r>
+    </w:p>
+    <w:p w14:noSpellErr="1">
+      <w:pPr>
+        <w:pStyle w:val="ListParagraph"/>
+        <w:numPr>
+          <w:ilvl w:val="1"/>
+          <w:numId w:val="2"/>
+        </w:numPr>
+        <w:jc w:val="left"/>
+        <w:rPr>
+          <w:sz w:val="24"/>
+          <w:szCs w:val="24"/>
+          <w:u w:val="none"/>
+        </w:rPr>
+      </w:pPr>
+      <w:r>
+        <w:rPr>
+          <w:rFonts w:ascii="Arial" w:hAnsi="Arial" w:eastAsia="Arial" w:cs="Arial"/>
+          <w:sz w:val="24"/>
+          <w:szCs w:val="24"/>
+          <w:u w:val="none"/>
+        </w:rPr>
+        <w:t>Title</w:t>
+      </w:r>
+    </w:p>
+    <w:p w14:noSpellErr="1">
+      <w:pPr>
+        <w:pStyle w:val="ListParagraph"/>
+        <w:numPr>
+          <w:ilvl w:val="1"/>
+          <w:numId w:val="2"/>
+        </w:numPr>
+        <w:jc w:val="left"/>
+        <w:rPr>
+          <w:sz w:val="24"/>
+          <w:szCs w:val="24"/>
+          <w:u w:val="none"/>
+        </w:rPr>
+      </w:pPr>
+      <w:r>
+        <w:rPr>
+          <w:rFonts w:ascii="Arial" w:hAnsi="Arial" w:eastAsia="Arial" w:cs="Arial"/>
+          <w:sz w:val="24"/>
+          <w:szCs w:val="24"/>
+          <w:u w:val="none"/>
+        </w:rPr>
+        <w:t>E-mail</w:t>
+      </w:r>
+    </w:p>
+    <w:p w14:noSpellErr="1">
+      <w:pPr>
+        <w:pStyle w:val="ListParagraph"/>
+        <w:numPr>
+          <w:ilvl w:val="1"/>
+          <w:numId w:val="2"/>
+        </w:numPr>
+        <w:jc w:val="left"/>
+        <w:rPr>
+          <w:sz w:val="24"/>
+          <w:szCs w:val="24"/>
+          <w:u w:val="none"/>
+        </w:rPr>
+      </w:pPr>
+      <w:r>
+        <w:rPr>
+          <w:rFonts w:ascii="Arial" w:hAnsi="Arial" w:eastAsia="Arial" w:cs="Arial"/>
+          <w:sz w:val="24"/>
+          <w:szCs w:val="24"/>
+          <w:u w:val="none"/>
+        </w:rPr>
+        <w:t>Password</w:t>
+      </w:r>
+    </w:p>
+    <w:p w14:noSpellErr="1">
+      <w:pPr>
+        <w:pStyle w:val="ListParagraph"/>
+        <w:numPr>
+          <w:ilvl w:val="1"/>
+          <w:numId w:val="2"/>
+        </w:numPr>
+        <w:jc w:val="left"/>
+        <w:rPr>
+          <w:sz w:val="24"/>
+          <w:szCs w:val="24"/>
+          <w:u w:val="none"/>
+        </w:rPr>
+      </w:pPr>
+      <w:r>
+        <w:rPr>
+          <w:rFonts w:ascii="Arial" w:hAnsi="Arial" w:eastAsia="Arial" w:cs="Arial"/>
+          <w:sz w:val="24"/>
+          <w:szCs w:val="24"/>
+          <w:u w:val="none"/>
+        </w:rPr>
+        <w:t>Phone Number?</w:t>
+      </w:r>
+    </w:p>
+    <w:p w14:noSpellErr="1">
+      <w:pPr>
+        <w:pStyle w:val="ListParagraph"/>
+        <w:numPr>
+          <w:ilvl w:val="1"/>
+          <w:numId w:val="2"/>
+        </w:numPr>
+        <w:jc w:val="left"/>
+        <w:rPr>
+          <w:sz w:val="24"/>
+          <w:szCs w:val="24"/>
+          <w:u w:val="none"/>
+        </w:rPr>
+      </w:pPr>
+      <w:r>
+        <w:rPr>
+          <w:rFonts w:ascii="Arial" w:hAnsi="Arial" w:eastAsia="Arial" w:cs="Arial"/>
+          <w:sz w:val="24"/>
+          <w:szCs w:val="24"/>
+          <w:u w:val="none"/>
+        </w:rPr>
+        <w:t>Address for location-based suggestions?</w:t>
+      </w:r>
+    </w:p>
+    <w:p w14:noSpellErr="1">
+      <w:pPr>
+        <w:pStyle w:val="ListParagraph"/>
+        <w:numPr>
+          <w:ilvl w:val="0"/>
+          <w:numId w:val="2"/>
+        </w:numPr>
+        <w:jc w:val="left"/>
+        <w:rPr>
+          <w:sz w:val="24"/>
+          <w:szCs w:val="24"/>
+          <w:u w:val="none"/>
+        </w:rPr>
+      </w:pPr>
+      <w:r>
+        <w:rPr>
+          <w:rFonts w:ascii="Arial" w:hAnsi="Arial" w:eastAsia="Arial" w:cs="Arial"/>
+          <w:sz w:val="24"/>
+          <w:szCs w:val="24"/>
+          <w:u w:val="none"/>
+        </w:rPr>
+        <w:t>Create booking</w:t>
+      </w:r>
+    </w:p>
+    <w:p w14:noSpellErr="1">
+      <w:pPr>
+        <w:pStyle w:val="ListParagraph"/>
+        <w:numPr>
+          <w:ilvl w:val="1"/>
+          <w:numId w:val="2"/>
+        </w:numPr>
+        <w:jc w:val="left"/>
+        <w:rPr>
+          <w:sz w:val="24"/>
+          <w:szCs w:val="24"/>
+          <w:u w:val="none"/>
+        </w:rPr>
+      </w:pPr>
+      <w:r>
+        <w:rPr>
+          <w:rFonts w:ascii="Arial" w:hAnsi="Arial" w:eastAsia="Arial" w:cs="Arial"/>
+          <w:sz w:val="24"/>
+          <w:szCs w:val="24"/>
+          <w:u w:val="none"/>
+        </w:rPr>
+        <w:t>Adding multiple users</w:t>
+      </w:r>
+    </w:p>
+    <w:p w14:noSpellErr="1">
+      <w:pPr>
+        <w:pStyle w:val="ListParagraph"/>
+        <w:numPr>
+          <w:ilvl w:val="1"/>
+          <w:numId w:val="2"/>
+        </w:numPr>
+        <w:jc w:val="left"/>
+        <w:rPr>
+          <w:sz w:val="24"/>
+          <w:szCs w:val="24"/>
+          <w:u w:val="none"/>
+        </w:rPr>
+      </w:pPr>
+      <w:r>
+        <w:rPr>
+          <w:rFonts w:ascii="Arial" w:hAnsi="Arial" w:eastAsia="Arial" w:cs="Arial"/>
+          <w:sz w:val="24"/>
+          <w:szCs w:val="24"/>
+          <w:u w:val="none"/>
+        </w:rPr>
+        <w:t>Route</w:t>
+      </w:r>
+    </w:p>
+    <w:p w14:noSpellErr="1">
+      <w:pPr>
+        <w:pStyle w:val="ListParagraph"/>
+        <w:numPr>
+          <w:ilvl w:val="1"/>
+          <w:numId w:val="2"/>
+        </w:numPr>
+        <w:jc w:val="left"/>
+        <w:rPr>
+          <w:sz w:val="24"/>
+          <w:szCs w:val="24"/>
+          <w:u w:val="none"/>
+        </w:rPr>
+      </w:pPr>
+      <w:r>
+        <w:rPr>
+          <w:rFonts w:ascii="Arial" w:hAnsi="Arial" w:eastAsia="Arial" w:cs="Arial"/>
+          <w:sz w:val="24"/>
+          <w:szCs w:val="24"/>
+          <w:u w:val="none"/>
+        </w:rPr>
+        <w:t>Starting stop</w:t>
+      </w:r>
+    </w:p>
+    <w:p w14:noSpellErr="1">
+      <w:pPr>
+        <w:pStyle w:val="ListParagraph"/>
+        <w:numPr>
+          <w:ilvl w:val="1"/>
+          <w:numId w:val="2"/>
+        </w:numPr>
+        <w:jc w:val="left"/>
+        <w:rPr>
+          <w:sz w:val="24"/>
+          <w:szCs w:val="24"/>
+          <w:u w:val="none"/>
+        </w:rPr>
+      </w:pPr>
+      <w:r>
+        <w:rPr>
+          <w:rFonts w:ascii="Arial" w:hAnsi="Arial" w:eastAsia="Arial" w:cs="Arial"/>
+          <w:sz w:val="24"/>
+          <w:szCs w:val="24"/>
+          <w:u w:val="none"/>
+        </w:rPr>
+        <w:t>Ending stop</w:t>
+      </w:r>
+    </w:p>
+    <w:p>
+      <w:pPr>
+        <w:pStyle w:val="ListParagraph"/>
+        <w:numPr>
+          <w:ilvl w:val="1"/>
+          <w:numId w:val="2"/>
+        </w:numPr>
+        <w:jc w:val="left"/>
+        <w:rPr>
+          <w:sz w:val="24"/>
+          <w:szCs w:val="24"/>
+          <w:u w:val="none"/>
+        </w:rPr>
+      </w:pPr>
+    </w:p>
+    <w:p>
+      <w:pPr>
+        <w:pStyle w:val="ListParagraph"/>
+        <w:numPr>
+          <w:ilvl w:val="0"/>
+          <w:numId w:val="2"/>
+        </w:numPr>
+        <w:jc w:val="left"/>
+        <w:rPr>
+          <w:sz w:val="24"/>
+          <w:szCs w:val="24"/>
+          <w:u w:val="none"/>
+        </w:rPr>
+      </w:pPr>
+      <w:r>
+        <w:rPr>
+          <w:rFonts w:ascii="Arial" w:hAnsi="Arial" w:eastAsia="Arial" w:cs="Arial"/>
+          <w:sz w:val="24"/>
+          <w:szCs w:val="24"/>
+          <w:u w:val="none"/>
+        </w:rPr>
+        <w:t>Pay for booking (</w:t>
+      </w:r>
+      <w:proofErr w:type="spellStart"/>
+      <w:r>
+        <w:rPr>
+          <w:rFonts w:ascii="Arial" w:hAnsi="Arial" w:eastAsia="Arial" w:cs="Arial"/>
+          <w:sz w:val="24"/>
+          <w:szCs w:val="24"/>
+          <w:u w:val="none"/>
+        </w:rPr>
+        <w:t>Paypal</w:t>
+      </w:r>
+      <w:proofErr w:type="spellEnd"/>
+      <w:r>
+        <w:rPr>
+          <w:rFonts w:ascii="Arial" w:hAnsi="Arial" w:eastAsia="Arial" w:cs="Arial"/>
+          <w:sz w:val="24"/>
+          <w:szCs w:val="24"/>
+          <w:u w:val="none"/>
+        </w:rPr>
+        <w:t>)</w:t>
+      </w:r>
+    </w:p>
+    <w:p w14:noSpellErr="1">
+      <w:pPr>
+        <w:pStyle w:val="ListParagraph"/>
+        <w:numPr>
+          <w:ilvl w:val="0"/>
+          <w:numId w:val="2"/>
+        </w:numPr>
+        <w:jc w:val="left"/>
+        <w:rPr>
+          <w:sz w:val="24"/>
+          <w:szCs w:val="24"/>
+          <w:u w:val="none"/>
+        </w:rPr>
+      </w:pPr>
+      <w:r>
+        <w:rPr>
+          <w:rFonts w:ascii="Arial" w:hAnsi="Arial" w:eastAsia="Arial" w:cs="Arial"/>
+          <w:sz w:val="24"/>
+          <w:szCs w:val="24"/>
+          <w:u w:val="none"/>
+        </w:rPr>
+        <w:t>View timetables for routes</w:t>
+      </w:r>
+    </w:p>
+    <w:p w14:noSpellErr="1">
+      <w:pPr>
+        <w:pStyle w:val="ListParagraph"/>
+        <w:numPr>
+          <w:ilvl w:val="0"/>
+          <w:numId w:val="2"/>
+        </w:numPr>
+        <w:jc w:val="left"/>
+        <w:rPr>
+          <w:sz w:val="24"/>
+          <w:szCs w:val="24"/>
+          <w:u w:val="none"/>
+        </w:rPr>
+      </w:pPr>
+      <w:r>
+        <w:rPr>
+          <w:rFonts w:ascii="Arial" w:hAnsi="Arial" w:eastAsia="Arial" w:cs="Arial"/>
+          <w:sz w:val="24"/>
+          <w:szCs w:val="24"/>
+          <w:u w:val="none"/>
+        </w:rPr>
+        <w:t>View history of prior journeys</w:t>
+      </w:r>
+    </w:p>
+    <w:p w14:noSpellErr="1">
+      <w:pPr>
+        <w:pStyle w:val="Normal"/>
+        <w:ind w:left="360"/>
+        <w:jc w:val="left"/>
+        <w:rPr>
+          <w:rFonts w:ascii="Arial" w:hAnsi="Arial" w:eastAsia="Arial" w:cs="Arial"/>
+          <w:sz w:val="24"/>
+          <w:szCs w:val="24"/>
+          <w:u w:val="none"/>
+        </w:rPr>
+      </w:pPr>
+      <w:r>
+        <w:rPr>
+          <w:rFonts w:ascii="Arial" w:hAnsi="Arial" w:eastAsia="Arial" w:cs="Arial"/>
+          <w:sz w:val="24"/>
+          <w:szCs w:val="24"/>
+          <w:u w:val="single"/>
+        </w:rPr>
+        <w:t>Driver</w:t>
+      </w:r>
+    </w:p>
+    <w:p w14:noSpellErr="1">
+      <w:pPr>
+        <w:pStyle w:val="ListParagraph"/>
+        <w:numPr>
+          <w:ilvl w:val="0"/>
+          <w:numId w:val="3"/>
+        </w:numPr>
+        <w:jc w:val="left"/>
+        <w:rPr>
+          <w:sz w:val="24"/>
+          <w:szCs w:val="24"/>
+          <w:u w:val="single"/>
+        </w:rPr>
+      </w:pPr>
+      <w:r>
+        <w:rPr>
+          <w:rFonts w:ascii="Arial" w:hAnsi="Arial" w:eastAsia="Arial" w:cs="Arial"/>
+          <w:sz w:val="24"/>
+          <w:szCs w:val="24"/>
+          <w:u w:val="none"/>
+        </w:rPr>
+        <w:t>Notify of delays</w:t>
+      </w:r>
+    </w:p>
+    <w:p w14:noSpellErr="1">
+      <w:pPr>
+        <w:pStyle w:val="ListParagraph"/>
+        <w:numPr>
+          <w:ilvl w:val="0"/>
+          <w:numId w:val="3"/>
+        </w:numPr>
+        <w:jc w:val="left"/>
+        <w:rPr>
+          <w:sz w:val="24"/>
+          <w:szCs w:val="24"/>
+          <w:u w:val="none"/>
+        </w:rPr>
+      </w:pPr>
+      <w:r>
+        <w:rPr>
+          <w:rFonts w:ascii="Arial" w:hAnsi="Arial" w:eastAsia="Arial" w:cs="Arial"/>
+          <w:sz w:val="24"/>
+          <w:szCs w:val="24"/>
+          <w:u w:val="none"/>
+        </w:rPr>
+        <w:t>Start a journey</w:t>
+      </w:r>
+    </w:p>
+    <w:p w14:noSpellErr="1">
+      <w:pPr>
+        <w:pStyle w:val="ListParagraph"/>
+        <w:numPr>
+          <w:ilvl w:val="0"/>
+          <w:numId w:val="3"/>
+        </w:numPr>
+        <w:jc w:val="left"/>
+        <w:rPr>
+          <w:sz w:val="24"/>
+          <w:szCs w:val="24"/>
+          <w:u w:val="none"/>
+        </w:rPr>
+      </w:pPr>
+      <w:r>
+        <w:rPr>
+          <w:rFonts w:ascii="Arial" w:hAnsi="Arial" w:eastAsia="Arial" w:cs="Arial"/>
+          <w:sz w:val="24"/>
+          <w:szCs w:val="24"/>
+          <w:u w:val="none"/>
+        </w:rPr>
+        <w:t>Stop a journey</w:t>
+      </w:r>
+    </w:p>
+    <w:p w14:noSpellErr="1">
+      <w:pPr>
+        <w:pStyle w:val="ListParagraph"/>
+        <w:numPr>
+          <w:ilvl w:val="0"/>
+          <w:numId w:val="3"/>
+        </w:numPr>
+        <w:jc w:val="left"/>
+        <w:rPr>
+          <w:sz w:val="24"/>
+          <w:szCs w:val="24"/>
+          <w:u w:val="none"/>
+        </w:rPr>
+      </w:pPr>
+      <w:r>
+        <w:rPr>
+          <w:rFonts w:ascii="Arial" w:hAnsi="Arial" w:eastAsia="Arial" w:cs="Arial"/>
+          <w:sz w:val="24"/>
+          <w:szCs w:val="24"/>
+          <w:u w:val="none"/>
+        </w:rPr>
+        <w:t>View current stock</w:t>
+      </w:r>
+    </w:p>
+    <w:p>
+      <w:pPr>
+        <w:pStyle w:val="ListParagraph"/>
+        <w:numPr>
+          <w:ilvl w:val="0"/>
+          <w:numId w:val="3"/>
+        </w:numPr>
+        <w:jc w:val="left"/>
+        <w:rPr>
+          <w:sz w:val="24"/>
+          <w:szCs w:val="24"/>
+          <w:u w:val="none"/>
+        </w:rPr>
+      </w:pPr>
+      <w:r>
+        <w:rPr>
+          <w:rFonts w:ascii="Arial" w:hAnsi="Arial" w:eastAsia="Arial" w:cs="Arial"/>
+          <w:sz w:val="24"/>
+          <w:szCs w:val="24"/>
+          <w:u w:val="none"/>
+        </w:rPr>
+        <w:t>View route</w:t>
+      </w:r>
+    </w:p>
+    <w:p>
+      <w:pPr>
+        <w:pStyle w:val="ListParagraph"/>
+        <w:numPr>
+          <w:ilvl w:val="0"/>
+          <w:numId w:val="3"/>
+        </w:numPr>
+        <w:jc w:val="left"/>
+        <w:rPr>
+          <w:sz w:val="24"/>
+          <w:szCs w:val="24"/>
+          <w:u w:val="none"/>
+        </w:rPr>
+      </w:pPr>
+    </w:p>
+    <w:p>
+      <w:pPr>
+        <w:pStyle w:val="Normal"/>
+        <w:jc w:val="left"/>
+        <w:rPr>
+          <w:rFonts w:ascii="Arial" w:hAnsi="Arial" w:eastAsia="Arial" w:cs="Arial"/>
+          <w:sz w:val="24"/>
+          <w:szCs w:val="24"/>
+          <w:u w:val="single"/>
+        </w:rPr>
+      </w:pPr>
     </w:p>
     <w:sectPr>
-      <w:pgSz w:w="12240" w:h="15840"/>
+      <w:pgSz w:w="12240" w:h="15840" w:orient="portrait"/>
       <w:pgMar w:top="1440" w:right="1440" w:bottom="1440" w:left="1440" w:header="720" w:footer="720" w:gutter="0"/>
       <w:cols w:space="720"/>
       <w:docGrid w:linePitch="360"/>
     </w:sectPr>
   </w:body>
 </w:document>
+</file>
+
+<file path=word/numbering.xml><?xml version="1.0" encoding="utf-8"?>
+<w:numbering xmlns:w="http://schemas.openxmlformats.org/wordprocessingml/2006/main">
+  <w:abstractNum xmlns:w="http://schemas.openxmlformats.org/wordprocessingml/2006/main" w:abstractNumId="3">
+    <w:multiLevelType xmlns:w="http://schemas.openxmlformats.org/wordprocessingml/2006/main" w:val="hybridMultilevel"/>
+    <w:lvl xmlns:w="http://schemas.openxmlformats.org/wordprocessingml/2006/main" w:ilvl="0">
+      <w:start w:val="1"/>
+      <w:numFmt w:val="bullet"/>
+      <w:lvlText w:val=""/>
+      <w:lvlJc w:val="left"/>
+      <w:pPr>
+        <w:ind w:left="720" w:hanging="360"/>
+      </w:pPr>
+      <w:rPr>
+        <w:rFonts w:hint="default" w:ascii="Symbol" w:hAnsi="Symbol"/>
+      </w:rPr>
+    </w:lvl>
+    <w:lvl xmlns:w="http://schemas.openxmlformats.org/wordprocessingml/2006/main" w:ilvl="1">
+      <w:start w:val="1"/>
+      <w:numFmt w:val="bullet"/>
+      <w:lvlText w:val="o"/>
+      <w:lvlJc w:val="left"/>
+      <w:pPr>
+        <w:ind w:left="1440" w:hanging="360"/>
+      </w:pPr>
+      <w:rPr>
+        <w:rFonts w:hint="default" w:ascii="Courier New" w:hAnsi="Courier New"/>
+      </w:rPr>
+    </w:lvl>
+    <w:lvl xmlns:w="http://schemas.openxmlformats.org/wordprocessingml/2006/main" w:ilvl="2">
+      <w:start w:val="1"/>
+      <w:numFmt w:val="bullet"/>
+      <w:lvlText w:val=""/>
+      <w:lvlJc w:val="left"/>
+      <w:pPr>
+        <w:ind w:left="2160" w:hanging="360"/>
+      </w:pPr>
+      <w:rPr>
+        <w:rFonts w:hint="default" w:ascii="Wingdings" w:hAnsi="Wingdings"/>
+      </w:rPr>
+    </w:lvl>
+    <w:lvl xmlns:w="http://schemas.openxmlformats.org/wordprocessingml/2006/main" w:ilvl="3">
+      <w:start w:val="1"/>
+      <w:numFmt w:val="bullet"/>
+      <w:lvlText w:val=""/>
+      <w:lvlJc w:val="left"/>
+      <w:pPr>
+        <w:ind w:left="2880" w:hanging="360"/>
+      </w:pPr>
+      <w:rPr>
+        <w:rFonts w:hint="default" w:ascii="Symbol" w:hAnsi="Symbol"/>
+      </w:rPr>
+    </w:lvl>
+    <w:lvl xmlns:w="http://schemas.openxmlformats.org/wordprocessingml/2006/main" w:ilvl="4">
+      <w:start w:val="1"/>
+      <w:numFmt w:val="bullet"/>
+      <w:lvlText w:val="o"/>
+      <w:lvlJc w:val="left"/>
+      <w:pPr>
+        <w:ind w:left="3600" w:hanging="360"/>
+      </w:pPr>
+      <w:rPr>
+        <w:rFonts w:hint="default" w:ascii="Courier New" w:hAnsi="Courier New"/>
+      </w:rPr>
+    </w:lvl>
+    <w:lvl xmlns:w="http://schemas.openxmlformats.org/wordprocessingml/2006/main" w:ilvl="5">
+      <w:start w:val="1"/>
+      <w:numFmt w:val="bullet"/>
+      <w:lvlText w:val=""/>
+      <w:lvlJc w:val="left"/>
+      <w:pPr>
+        <w:ind w:left="4320" w:hanging="360"/>
+      </w:pPr>
+      <w:rPr>
+        <w:rFonts w:hint="default" w:ascii="Wingdings" w:hAnsi="Wingdings"/>
+      </w:rPr>
+    </w:lvl>
+    <w:lvl xmlns:w="http://schemas.openxmlformats.org/wordprocessingml/2006/main" w:ilvl="6">
+      <w:start w:val="1"/>
+      <w:numFmt w:val="bullet"/>
+      <w:lvlText w:val=""/>
+      <w:lvlJc w:val="left"/>
+      <w:pPr>
+        <w:ind w:left="5040" w:hanging="360"/>
+      </w:pPr>
+      <w:rPr>
+        <w:rFonts w:hint="default" w:ascii="Symbol" w:hAnsi="Symbol"/>
+      </w:rPr>
+    </w:lvl>
+    <w:lvl xmlns:w="http://schemas.openxmlformats.org/wordprocessingml/2006/main" w:ilvl="7">
+      <w:start w:val="1"/>
+      <w:numFmt w:val="bullet"/>
+      <w:lvlText w:val="o"/>
+      <w:lvlJc w:val="left"/>
+      <w:pPr>
+        <w:ind w:left="5760" w:hanging="360"/>
+      </w:pPr>
+      <w:rPr>
+        <w:rFonts w:hint="default" w:ascii="Courier New" w:hAnsi="Courier New"/>
+      </w:rPr>
+    </w:lvl>
+    <w:lvl xmlns:w="http://schemas.openxmlformats.org/wordprocessingml/2006/main" w:ilvl="8">
+      <w:start w:val="1"/>
+      <w:numFmt w:val="bullet"/>
+      <w:lvlText w:val=""/>
+      <w:lvlJc w:val="left"/>
+      <w:pPr>
+        <w:ind w:left="6480" w:hanging="360"/>
+      </w:pPr>
+      <w:rPr>
+        <w:rFonts w:hint="default" w:ascii="Wingdings" w:hAnsi="Wingdings"/>
+      </w:rPr>
+    </w:lvl>
+  </w:abstractNum>
+  <w:abstractNum xmlns:w="http://schemas.openxmlformats.org/wordprocessingml/2006/main" w:abstractNumId="2">
+    <w:multiLevelType xmlns:w="http://schemas.openxmlformats.org/wordprocessingml/2006/main" w:val="hybridMultilevel"/>
+    <w:lvl xmlns:w="http://schemas.openxmlformats.org/wordprocessingml/2006/main" w:ilvl="0">
+      <w:start w:val="1"/>
+      <w:numFmt w:val="bullet"/>
+      <w:lvlText w:val=""/>
+      <w:lvlJc w:val="left"/>
+      <w:pPr>
+        <w:ind w:left="720" w:hanging="360"/>
+      </w:pPr>
+      <w:rPr>
+        <w:rFonts w:hint="default" w:ascii="Symbol" w:hAnsi="Symbol"/>
+      </w:rPr>
+    </w:lvl>
+    <w:lvl xmlns:w="http://schemas.openxmlformats.org/wordprocessingml/2006/main" w:ilvl="1">
+      <w:start w:val="1"/>
+      <w:numFmt w:val="bullet"/>
+      <w:lvlText w:val="o"/>
+      <w:lvlJc w:val="left"/>
+      <w:pPr>
+        <w:ind w:left="1440" w:hanging="360"/>
+      </w:pPr>
+      <w:rPr>
+        <w:rFonts w:hint="default" w:ascii="Courier New" w:hAnsi="Courier New"/>
+      </w:rPr>
+    </w:lvl>
+    <w:lvl xmlns:w="http://schemas.openxmlformats.org/wordprocessingml/2006/main" w:ilvl="2">
+      <w:start w:val="1"/>
+      <w:numFmt w:val="bullet"/>
+      <w:lvlText w:val=""/>
+      <w:lvlJc w:val="left"/>
+      <w:pPr>
+        <w:ind w:left="2160" w:hanging="360"/>
+      </w:pPr>
+      <w:rPr>
+        <w:rFonts w:hint="default" w:ascii="Wingdings" w:hAnsi="Wingdings"/>
+      </w:rPr>
+    </w:lvl>
+    <w:lvl xmlns:w="http://schemas.openxmlformats.org/wordprocessingml/2006/main" w:ilvl="3">
+      <w:start w:val="1"/>
+      <w:numFmt w:val="bullet"/>
+      <w:lvlText w:val=""/>
+      <w:lvlJc w:val="left"/>
+      <w:pPr>
+        <w:ind w:left="2880" w:hanging="360"/>
+      </w:pPr>
+      <w:rPr>
+        <w:rFonts w:hint="default" w:ascii="Symbol" w:hAnsi="Symbol"/>
+      </w:rPr>
+    </w:lvl>
+    <w:lvl xmlns:w="http://schemas.openxmlformats.org/wordprocessingml/2006/main" w:ilvl="4">
+      <w:start w:val="1"/>
+      <w:numFmt w:val="bullet"/>
+      <w:lvlText w:val="o"/>
+      <w:lvlJc w:val="left"/>
+      <w:pPr>
+        <w:ind w:left="3600" w:hanging="360"/>
+      </w:pPr>
+      <w:rPr>
+        <w:rFonts w:hint="default" w:ascii="Courier New" w:hAnsi="Courier New"/>
+      </w:rPr>
+    </w:lvl>
+    <w:lvl xmlns:w="http://schemas.openxmlformats.org/wordprocessingml/2006/main" w:ilvl="5">
+      <w:start w:val="1"/>
+      <w:numFmt w:val="bullet"/>
+      <w:lvlText w:val=""/>
+      <w:lvlJc w:val="left"/>
+      <w:pPr>
+        <w:ind w:left="4320" w:hanging="360"/>
+      </w:pPr>
+      <w:rPr>
+        <w:rFonts w:hint="default" w:ascii="Wingdings" w:hAnsi="Wingdings"/>
+      </w:rPr>
+    </w:lvl>
+    <w:lvl xmlns:w="http://schemas.openxmlformats.org/wordprocessingml/2006/main" w:ilvl="6">
+      <w:start w:val="1"/>
+      <w:numFmt w:val="bullet"/>
+      <w:lvlText w:val=""/>
+      <w:lvlJc w:val="left"/>
+      <w:pPr>
+        <w:ind w:left="5040" w:hanging="360"/>
+      </w:pPr>
+      <w:rPr>
+        <w:rFonts w:hint="default" w:ascii="Symbol" w:hAnsi="Symbol"/>
+      </w:rPr>
+    </w:lvl>
+    <w:lvl xmlns:w="http://schemas.openxmlformats.org/wordprocessingml/2006/main" w:ilvl="7">
+      <w:start w:val="1"/>
+      <w:numFmt w:val="bullet"/>
+      <w:lvlText w:val="o"/>
+      <w:lvlJc w:val="left"/>
+      <w:pPr>
+        <w:ind w:left="5760" w:hanging="360"/>
+      </w:pPr>
+      <w:rPr>
+        <w:rFonts w:hint="default" w:ascii="Courier New" w:hAnsi="Courier New"/>
+      </w:rPr>
+    </w:lvl>
+    <w:lvl xmlns:w="http://schemas.openxmlformats.org/wordprocessingml/2006/main" w:ilvl="8">
+      <w:start w:val="1"/>
+      <w:numFmt w:val="bullet"/>
+      <w:lvlText w:val=""/>
+      <w:lvlJc w:val="left"/>
+      <w:pPr>
+        <w:ind w:left="6480" w:hanging="360"/>
+      </w:pPr>
+      <w:rPr>
+        <w:rFonts w:hint="default" w:ascii="Wingdings" w:hAnsi="Wingdings"/>
+      </w:rPr>
+    </w:lvl>
+  </w:abstractNum>
+  <w:abstractNum xmlns:w="http://schemas.openxmlformats.org/wordprocessingml/2006/main" w:abstractNumId="1">
+    <w:multiLevelType xmlns:w="http://schemas.openxmlformats.org/wordprocessingml/2006/main" w:val="hybridMultilevel"/>
+    <w:lvl xmlns:w="http://schemas.openxmlformats.org/wordprocessingml/2006/main" w:ilvl="0">
+      <w:start w:val="1"/>
+      <w:numFmt w:val="bullet"/>
+      <w:lvlText w:val=""/>
+      <w:lvlJc w:val="left"/>
+      <w:pPr>
+        <w:ind w:left="720" w:hanging="360"/>
+      </w:pPr>
+      <w:rPr>
+        <w:rFonts w:hint="default" w:ascii="Symbol" w:hAnsi="Symbol"/>
+      </w:rPr>
+    </w:lvl>
+    <w:lvl xmlns:w="http://schemas.openxmlformats.org/wordprocessingml/2006/main" w:ilvl="1">
+      <w:start w:val="1"/>
+      <w:numFmt w:val="bullet"/>
+      <w:lvlText w:val="o"/>
+      <w:lvlJc w:val="left"/>
+      <w:pPr>
+        <w:ind w:left="1440" w:hanging="360"/>
+      </w:pPr>
+      <w:rPr>
+        <w:rFonts w:hint="default" w:ascii="Courier New" w:hAnsi="Courier New"/>
+      </w:rPr>
+    </w:lvl>
+    <w:lvl xmlns:w="http://schemas.openxmlformats.org/wordprocessingml/2006/main" w:ilvl="2">
+      <w:start w:val="1"/>
+      <w:numFmt w:val="bullet"/>
+      <w:lvlText w:val=""/>
+      <w:lvlJc w:val="left"/>
+      <w:pPr>
+        <w:ind w:left="2160" w:hanging="360"/>
+      </w:pPr>
+      <w:rPr>
+        <w:rFonts w:hint="default" w:ascii="Wingdings" w:hAnsi="Wingdings"/>
+      </w:rPr>
+    </w:lvl>
+    <w:lvl xmlns:w="http://schemas.openxmlformats.org/wordprocessingml/2006/main" w:ilvl="3">
+      <w:start w:val="1"/>
+      <w:numFmt w:val="bullet"/>
+      <w:lvlText w:val=""/>
+      <w:lvlJc w:val="left"/>
+      <w:pPr>
+        <w:ind w:left="2880" w:hanging="360"/>
+      </w:pPr>
+      <w:rPr>
+        <w:rFonts w:hint="default" w:ascii="Symbol" w:hAnsi="Symbol"/>
+      </w:rPr>
+    </w:lvl>
+    <w:lvl xmlns:w="http://schemas.openxmlformats.org/wordprocessingml/2006/main" w:ilvl="4">
+      <w:start w:val="1"/>
+      <w:numFmt w:val="bullet"/>
+      <w:lvlText w:val="o"/>
+      <w:lvlJc w:val="left"/>
+      <w:pPr>
+        <w:ind w:left="3600" w:hanging="360"/>
+      </w:pPr>
+      <w:rPr>
+        <w:rFonts w:hint="default" w:ascii="Courier New" w:hAnsi="Courier New"/>
+      </w:rPr>
+    </w:lvl>
+    <w:lvl xmlns:w="http://schemas.openxmlformats.org/wordprocessingml/2006/main" w:ilvl="5">
+      <w:start w:val="1"/>
+      <w:numFmt w:val="bullet"/>
+      <w:lvlText w:val=""/>
+      <w:lvlJc w:val="left"/>
+      <w:pPr>
+        <w:ind w:left="4320" w:hanging="360"/>
+      </w:pPr>
+      <w:rPr>
+        <w:rFonts w:hint="default" w:ascii="Wingdings" w:hAnsi="Wingdings"/>
+      </w:rPr>
+    </w:lvl>
+    <w:lvl xmlns:w="http://schemas.openxmlformats.org/wordprocessingml/2006/main" w:ilvl="6">
+      <w:start w:val="1"/>
+      <w:numFmt w:val="bullet"/>
+      <w:lvlText w:val=""/>
+      <w:lvlJc w:val="left"/>
+      <w:pPr>
+        <w:ind w:left="5040" w:hanging="360"/>
+      </w:pPr>
+      <w:rPr>
+        <w:rFonts w:hint="default" w:ascii="Symbol" w:hAnsi="Symbol"/>
+      </w:rPr>
+    </w:lvl>
+    <w:lvl xmlns:w="http://schemas.openxmlformats.org/wordprocessingml/2006/main" w:ilvl="7">
+      <w:start w:val="1"/>
+      <w:numFmt w:val="bullet"/>
+      <w:lvlText w:val="o"/>
+      <w:lvlJc w:val="left"/>
+      <w:pPr>
+        <w:ind w:left="5760" w:hanging="360"/>
+      </w:pPr>
+      <w:rPr>
+        <w:rFonts w:hint="default" w:ascii="Courier New" w:hAnsi="Courier New"/>
+      </w:rPr>
+    </w:lvl>
+    <w:lvl xmlns:w="http://schemas.openxmlformats.org/wordprocessingml/2006/main" w:ilvl="8">
+      <w:start w:val="1"/>
+      <w:numFmt w:val="bullet"/>
+      <w:lvlText w:val=""/>
+      <w:lvlJc w:val="left"/>
+      <w:pPr>
+        <w:ind w:left="6480" w:hanging="360"/>
+      </w:pPr>
+      <w:rPr>
+        <w:rFonts w:hint="default" w:ascii="Wingdings" w:hAnsi="Wingdings"/>
+      </w:rPr>
+    </w:lvl>
+  </w:abstractNum>
+  <w:num w:numId="3">
+    <w:abstractNumId w:val="3"/>
+  </w:num>
+  <w:num w:numId="2">
+    <w:abstractNumId w:val="2"/>
+  </w:num>
+  <w:num w:numId="1">
+    <w:abstractNumId w:val="1"/>
+  </w:num>
+</w:numbering>
 </file>
 
 <file path=word/styles.xml><?xml version="1.0" encoding="utf-8"?>
@@ -437,6 +1406,16 @@
     <w:semiHidden/>
     <w:unhideWhenUsed/>
   </w:style>
+  <w:style xmlns:w14="http://schemas.microsoft.com/office/word/2010/wordml" xmlns:mc="http://schemas.openxmlformats.org/markup-compatibility/2006" xmlns:w="http://schemas.openxmlformats.org/wordprocessingml/2006/main" w:type="paragraph" w:styleId="ListParagraph" mc:Ignorable="w14">
+    <w:name xmlns:w="http://schemas.openxmlformats.org/wordprocessingml/2006/main" w:val="List Paragraph"/>
+    <w:basedOn xmlns:w="http://schemas.openxmlformats.org/wordprocessingml/2006/main" w:val="Normal"/>
+    <w:uiPriority xmlns:w="http://schemas.openxmlformats.org/wordprocessingml/2006/main" w:val="34"/>
+    <w:qFormat xmlns:w="http://schemas.openxmlformats.org/wordprocessingml/2006/main"/>
+    <w:pPr xmlns:w="http://schemas.openxmlformats.org/wordprocessingml/2006/main">
+      <w:ind xmlns:w="http://schemas.openxmlformats.org/wordprocessingml/2006/main" w:left="720"/>
+      <w:contextualSpacing xmlns:w="http://schemas.openxmlformats.org/wordprocessingml/2006/main"/>
+    </w:pPr>
+  </w:style>
 </w:styles>
 </file>
 

</xml_diff>

<commit_message>
Update to latest documents and diagrams
</commit_message>
<xml_diff>
--- a/Documents/PRCS252 - Integrating Project - Initial Planning Document.docx
+++ b/Documents/PRCS252 - Integrating Project - Initial Planning Document.docx
@@ -1,18 +1,694 @@
 
 <file path=word/document.xml><?xml version="1.0" encoding="utf-8"?>
-<w:document xmlns:wpc="http://schemas.microsoft.com/office/word/2010/wordprocessingCanvas" xmlns:cx="http://schemas.microsoft.com/office/drawing/2014/chartex" xmlns:cx1="http://schemas.microsoft.com/office/drawing/2015/9/8/chartex" xmlns:mc="http://schemas.openxmlformats.org/markup-compatibility/2006" xmlns:o="urn:schemas-microsoft-com:office:office" xmlns:r="http://schemas.openxmlformats.org/officeDocument/2006/relationships" xmlns:m="http://schemas.openxmlformats.org/officeDocument/2006/math" xmlns:v="urn:schemas-microsoft-com:vml" xmlns:wp14="http://schemas.microsoft.com/office/word/2010/wordprocessingDrawing" xmlns:wp="http://schemas.openxmlformats.org/drawingml/2006/wordprocessingDrawing" xmlns:w10="urn:schemas-microsoft-com:office:word" xmlns:w="http://schemas.openxmlformats.org/wordprocessingml/2006/main" xmlns:w14="http://schemas.microsoft.com/office/word/2010/wordml" xmlns:w15="http://schemas.microsoft.com/office/word/2012/wordml" xmlns:w16se="http://schemas.microsoft.com/office/word/2015/wordml/symex" xmlns:wpg="http://schemas.microsoft.com/office/word/2010/wordprocessingGroup" xmlns:wpi="http://schemas.microsoft.com/office/word/2010/wordprocessingInk" xmlns:wne="http://schemas.microsoft.com/office/word/2006/wordml" xmlns:wps="http://schemas.microsoft.com/office/word/2010/wordprocessingShape" mc:Ignorable="w14 w15 w16se wp14">
+<w:document xmlns:wpc="http://schemas.microsoft.com/office/word/2010/wordprocessingCanvas" xmlns:cx="http://schemas.microsoft.com/office/drawing/2014/chartex" xmlns:cx1="http://schemas.microsoft.com/office/drawing/2015/9/8/chartex" xmlns:cx2="http://schemas.microsoft.com/office/drawing/2015/10/21/chartex" xmlns:cx3="http://schemas.microsoft.com/office/drawing/2016/5/9/chartex" xmlns:cx4="http://schemas.microsoft.com/office/drawing/2016/5/10/chartex" xmlns:cx5="http://schemas.microsoft.com/office/drawing/2016/5/11/chartex" xmlns:cx6="http://schemas.microsoft.com/office/drawing/2016/5/12/chartex" xmlns:cx7="http://schemas.microsoft.com/office/drawing/2016/5/13/chartex" xmlns:cx8="http://schemas.microsoft.com/office/drawing/2016/5/14/chartex" xmlns:mc="http://schemas.openxmlformats.org/markup-compatibility/2006" xmlns:aink="http://schemas.microsoft.com/office/drawing/2016/ink" xmlns:am3d="http://schemas.microsoft.com/office/drawing/2017/model3d" xmlns:o="urn:schemas-microsoft-com:office:office" xmlns:r="http://schemas.openxmlformats.org/officeDocument/2006/relationships" xmlns:m="http://schemas.openxmlformats.org/officeDocument/2006/math" xmlns:v="urn:schemas-microsoft-com:vml" xmlns:wp14="http://schemas.microsoft.com/office/word/2010/wordprocessingDrawing" xmlns:wp="http://schemas.openxmlformats.org/drawingml/2006/wordprocessingDrawing" xmlns:w10="urn:schemas-microsoft-com:office:word" xmlns:w="http://schemas.openxmlformats.org/wordprocessingml/2006/main" xmlns:w14="http://schemas.microsoft.com/office/word/2010/wordml" xmlns:w15="http://schemas.microsoft.com/office/word/2012/wordml" xmlns:w16cid="http://schemas.microsoft.com/office/word/2016/wordml/cid" xmlns:w16se="http://schemas.microsoft.com/office/word/2015/wordml/symex" xmlns:wpg="http://schemas.microsoft.com/office/word/2010/wordprocessingGroup" xmlns:wpi="http://schemas.microsoft.com/office/word/2010/wordprocessingInk" xmlns:wne="http://schemas.microsoft.com/office/word/2006/wordml" xmlns:wps="http://schemas.microsoft.com/office/word/2010/wordprocessingShape" mc:Ignorable="w14 w15 w16se w16cid wp14">
   <w:body>
     <w:p>
       <w:pPr>
         <w:jc w:val="center"/>
-      </w:pPr>
-      <w:r>
         <w:rPr>
           <w:rFonts w:ascii="Arial" w:eastAsia="Arial" w:hAnsi="Arial" w:cs="Arial"/>
           <w:sz w:val="24"/>
           <w:szCs w:val="24"/>
           <w:u w:val="single"/>
         </w:rPr>
+      </w:pPr>
+      <w:r>
+        <w:rPr>
+          <w:rFonts w:ascii="Arial" w:eastAsia="Arial" w:hAnsi="Arial" w:cs="Arial"/>
+          <w:sz w:val="24"/>
+          <w:szCs w:val="24"/>
+          <w:u w:val="single"/>
+        </w:rPr>
+        <w:t>PRCS252 – Travel Management System Software:</w:t>
+      </w:r>
+    </w:p>
+    <w:p>
+      <w:pPr>
+        <w:jc w:val="center"/>
+        <w:rPr>
+          <w:rFonts w:ascii="Arial" w:eastAsia="Arial" w:hAnsi="Arial" w:cs="Arial"/>
+          <w:sz w:val="24"/>
+          <w:szCs w:val="24"/>
+          <w:u w:val="single"/>
+        </w:rPr>
+      </w:pPr>
+      <w:r>
+        <w:rPr>
+          <w:rFonts w:ascii="Arial" w:eastAsia="Arial" w:hAnsi="Arial" w:cs="Arial"/>
+          <w:sz w:val="24"/>
+          <w:szCs w:val="24"/>
+          <w:u w:val="single"/>
+        </w:rPr>
+        <w:t>Initial Planning Document</w:t>
+      </w:r>
+    </w:p>
+    <w:p>
+      <w:pPr>
+        <w:jc w:val="center"/>
+        <w:rPr>
+          <w:rFonts w:ascii="Arial" w:eastAsia="Arial" w:hAnsi="Arial" w:cs="Arial"/>
+          <w:sz w:val="24"/>
+          <w:szCs w:val="24"/>
+          <w:u w:val="single"/>
+        </w:rPr>
+      </w:pPr>
+    </w:p>
+    <w:p>
+      <w:pPr>
+        <w:rPr>
+          <w:rFonts w:ascii="Arial" w:eastAsia="Arial" w:hAnsi="Arial" w:cs="Arial"/>
+          <w:sz w:val="24"/>
+          <w:szCs w:val="24"/>
+          <w:u w:val="single"/>
+        </w:rPr>
+      </w:pPr>
+      <w:r>
+        <w:rPr>
+          <w:rFonts w:ascii="Arial" w:eastAsia="Arial" w:hAnsi="Arial" w:cs="Arial"/>
+          <w:sz w:val="24"/>
+          <w:szCs w:val="24"/>
+          <w:u w:val="single"/>
+        </w:rPr>
+        <w:t>Overview:</w:t>
+      </w:r>
+    </w:p>
+    <w:p>
+      <w:pPr>
+        <w:rPr>
+          <w:rFonts w:ascii="Arial" w:eastAsia="Arial" w:hAnsi="Arial" w:cs="Arial"/>
+          <w:sz w:val="24"/>
+          <w:szCs w:val="24"/>
+        </w:rPr>
+      </w:pPr>
+      <w:r>
+        <w:rPr>
+          <w:rFonts w:ascii="Arial" w:eastAsia="Arial" w:hAnsi="Arial" w:cs="Arial"/>
+          <w:sz w:val="24"/>
+          <w:szCs w:val="24"/>
+        </w:rPr>
+        <w:t>This document is int</w:t>
+      </w:r>
+      <w:r>
+        <w:rPr>
+          <w:rFonts w:ascii="Arial" w:eastAsia="Arial" w:hAnsi="Arial" w:cs="Arial"/>
+          <w:sz w:val="24"/>
+          <w:szCs w:val="24"/>
+        </w:rPr>
+        <w:t>ended to provide a brief description of the travel management system that is to be created for the integrating project.</w:t>
+      </w:r>
+      <w:r>
+        <w:rPr>
+          <w:rFonts w:ascii="Arial" w:eastAsia="Arial" w:hAnsi="Arial" w:cs="Arial"/>
+          <w:sz w:val="24"/>
+          <w:szCs w:val="24"/>
+        </w:rPr>
+        <w:t xml:space="preserve"> The system will be for </w:t>
+      </w:r>
+      <w:r>
+        <w:rPr>
+          <w:rFonts w:ascii="Arial" w:eastAsia="Arial" w:hAnsi="Arial" w:cs="Arial"/>
+          <w:sz w:val="24"/>
+          <w:szCs w:val="24"/>
+        </w:rPr>
+        <w:t>buses which will factor in a database to communicate information between mobile, website and desktop clients through an API.</w:t>
+      </w:r>
+    </w:p>
+    <w:p>
+      <w:pPr>
+        <w:rPr>
+          <w:rFonts w:ascii="Arial" w:eastAsia="Arial" w:hAnsi="Arial" w:cs="Arial"/>
+          <w:sz w:val="24"/>
+          <w:szCs w:val="24"/>
+        </w:rPr>
+      </w:pPr>
+    </w:p>
+    <w:p>
+      <w:pPr>
+        <w:rPr>
+          <w:rFonts w:ascii="Arial" w:eastAsia="Arial" w:hAnsi="Arial" w:cs="Arial"/>
+          <w:sz w:val="24"/>
+          <w:szCs w:val="24"/>
+          <w:u w:val="single"/>
+        </w:rPr>
+      </w:pPr>
+      <w:r>
+        <w:rPr>
+          <w:rFonts w:ascii="Arial" w:eastAsia="Arial" w:hAnsi="Arial" w:cs="Arial"/>
+          <w:sz w:val="24"/>
+          <w:szCs w:val="24"/>
+          <w:u w:val="single"/>
+        </w:rPr>
+        <w:t>Team Information:</w:t>
+      </w:r>
+    </w:p>
+    <w:p>
+      <w:pPr>
+        <w:pStyle w:val="ListParagraph"/>
+        <w:numPr>
+          <w:ilvl w:val="0"/>
+          <w:numId w:val="6"/>
+        </w:numPr>
+        <w:rPr>
+          <w:rFonts w:ascii="Arial" w:eastAsia="Arial" w:hAnsi="Arial" w:cs="Arial"/>
+          <w:b/>
+          <w:sz w:val="24"/>
+          <w:szCs w:val="24"/>
+        </w:rPr>
+      </w:pPr>
+      <w:r>
+        <w:rPr>
+          <w:rFonts w:ascii="Arial" w:eastAsia="Arial" w:hAnsi="Arial" w:cs="Arial"/>
+          <w:b/>
+          <w:sz w:val="24"/>
+          <w:szCs w:val="24"/>
+        </w:rPr>
+        <w:t xml:space="preserve">William Butler </w:t>
+      </w:r>
+      <w:r>
+        <w:rPr>
+          <w:rFonts w:ascii="Arial" w:eastAsia="Arial" w:hAnsi="Arial" w:cs="Arial"/>
+          <w:sz w:val="24"/>
+          <w:szCs w:val="24"/>
+        </w:rPr>
+        <w:t>–</w:t>
+      </w:r>
+      <w:r>
+        <w:rPr>
+          <w:rFonts w:ascii="Arial" w:eastAsia="Arial" w:hAnsi="Arial" w:cs="Arial"/>
+          <w:sz w:val="24"/>
+          <w:szCs w:val="24"/>
+        </w:rPr>
+        <w:t xml:space="preserve"> </w:t>
+      </w:r>
+    </w:p>
+    <w:p>
+      <w:pPr>
+        <w:pStyle w:val="ListParagraph"/>
+        <w:numPr>
+          <w:ilvl w:val="0"/>
+          <w:numId w:val="6"/>
+        </w:numPr>
+        <w:rPr>
+          <w:rFonts w:ascii="Arial" w:eastAsia="Arial" w:hAnsi="Arial" w:cs="Arial"/>
+          <w:b/>
+          <w:sz w:val="24"/>
+          <w:szCs w:val="24"/>
+        </w:rPr>
+      </w:pPr>
+      <w:r>
+        <w:rPr>
+          <w:rFonts w:ascii="Arial" w:eastAsia="Arial" w:hAnsi="Arial" w:cs="Arial"/>
+          <w:b/>
+          <w:sz w:val="24"/>
+          <w:szCs w:val="24"/>
+        </w:rPr>
+        <w:t xml:space="preserve">Andrew </w:t>
+      </w:r>
+      <w:proofErr w:type="spellStart"/>
+      <w:r>
+        <w:rPr>
+          <w:rFonts w:ascii="Arial" w:eastAsia="Arial" w:hAnsi="Arial" w:cs="Arial"/>
+          <w:b/>
+          <w:sz w:val="24"/>
+          <w:szCs w:val="24"/>
+        </w:rPr>
+        <w:t>Bellas</w:t>
+      </w:r>
+      <w:proofErr w:type="spellEnd"/>
+      <w:r>
+        <w:rPr>
+          <w:rFonts w:ascii="Arial" w:eastAsia="Arial" w:hAnsi="Arial" w:cs="Arial"/>
+          <w:b/>
+          <w:sz w:val="24"/>
+          <w:szCs w:val="24"/>
+        </w:rPr>
+        <w:t xml:space="preserve"> </w:t>
+      </w:r>
+      <w:r>
+        <w:rPr>
+          <w:rFonts w:ascii="Arial" w:eastAsia="Arial" w:hAnsi="Arial" w:cs="Arial"/>
+          <w:sz w:val="24"/>
+          <w:szCs w:val="24"/>
+        </w:rPr>
+        <w:t xml:space="preserve">– </w:t>
+      </w:r>
+    </w:p>
+    <w:p>
+      <w:pPr>
+        <w:pStyle w:val="ListParagraph"/>
+        <w:numPr>
+          <w:ilvl w:val="0"/>
+          <w:numId w:val="6"/>
+        </w:numPr>
+        <w:rPr>
+          <w:rFonts w:ascii="Arial" w:eastAsia="Arial" w:hAnsi="Arial" w:cs="Arial"/>
+          <w:b/>
+          <w:sz w:val="24"/>
+          <w:szCs w:val="24"/>
+        </w:rPr>
+      </w:pPr>
+      <w:r>
+        <w:rPr>
+          <w:rFonts w:ascii="Arial" w:eastAsia="Arial" w:hAnsi="Arial" w:cs="Arial"/>
+          <w:b/>
+          <w:sz w:val="24"/>
+          <w:szCs w:val="24"/>
+        </w:rPr>
+        <w:t xml:space="preserve">Goel Biju </w:t>
+      </w:r>
+      <w:r>
+        <w:rPr>
+          <w:rFonts w:ascii="Arial" w:eastAsia="Arial" w:hAnsi="Arial" w:cs="Arial"/>
+          <w:sz w:val="24"/>
+          <w:szCs w:val="24"/>
+        </w:rPr>
+        <w:t xml:space="preserve">– </w:t>
+      </w:r>
+    </w:p>
+    <w:p>
+      <w:pPr>
+        <w:pStyle w:val="ListParagraph"/>
+        <w:numPr>
+          <w:ilvl w:val="0"/>
+          <w:numId w:val="6"/>
+        </w:numPr>
+        <w:rPr>
+          <w:rFonts w:ascii="Arial" w:eastAsia="Arial" w:hAnsi="Arial" w:cs="Arial"/>
+          <w:b/>
+          <w:sz w:val="24"/>
+          <w:szCs w:val="24"/>
+        </w:rPr>
+      </w:pPr>
+      <w:r>
+        <w:rPr>
+          <w:rFonts w:ascii="Arial" w:eastAsia="Arial" w:hAnsi="Arial" w:cs="Arial"/>
+          <w:b/>
+          <w:sz w:val="24"/>
+          <w:szCs w:val="24"/>
+        </w:rPr>
+        <w:t>Vincent Castellani</w:t>
+      </w:r>
+      <w:r>
+        <w:rPr>
+          <w:rFonts w:ascii="Arial" w:eastAsia="Arial" w:hAnsi="Arial" w:cs="Arial"/>
+          <w:b/>
+          <w:sz w:val="24"/>
+          <w:szCs w:val="24"/>
+        </w:rPr>
+        <w:t xml:space="preserve"> </w:t>
+      </w:r>
+      <w:r>
+        <w:rPr>
+          <w:rFonts w:ascii="Arial" w:eastAsia="Arial" w:hAnsi="Arial" w:cs="Arial"/>
+          <w:sz w:val="24"/>
+          <w:szCs w:val="24"/>
+        </w:rPr>
+        <w:t>–</w:t>
+      </w:r>
+    </w:p>
+    <w:p>
+      <w:pPr>
+        <w:rPr>
+          <w:rFonts w:ascii="Arial" w:eastAsia="Arial" w:hAnsi="Arial" w:cs="Arial"/>
+          <w:b/>
+          <w:sz w:val="24"/>
+          <w:szCs w:val="24"/>
+        </w:rPr>
+      </w:pPr>
+    </w:p>
+    <w:p>
+      <w:pPr>
+        <w:rPr>
+          <w:rFonts w:ascii="Arial" w:eastAsia="Arial" w:hAnsi="Arial" w:cs="Arial"/>
+          <w:sz w:val="24"/>
+          <w:szCs w:val="24"/>
+        </w:rPr>
+      </w:pPr>
+      <w:r>
+        <w:rPr>
+          <w:rFonts w:ascii="Arial" w:eastAsia="Arial" w:hAnsi="Arial" w:cs="Arial"/>
+          <w:b/>
+          <w:sz w:val="24"/>
+          <w:szCs w:val="24"/>
+        </w:rPr>
+        <w:t xml:space="preserve">• </w:t>
+      </w:r>
+      <w:r>
+        <w:rPr>
+          <w:rFonts w:ascii="Arial" w:eastAsia="Arial" w:hAnsi="Arial" w:cs="Arial"/>
+          <w:sz w:val="24"/>
+          <w:szCs w:val="24"/>
+        </w:rPr>
+        <w:t>All team members will contribute to various aspects of the project.</w:t>
+      </w:r>
+    </w:p>
+    <w:p>
+      <w:pPr>
+        <w:rPr>
+          <w:rFonts w:ascii="Arial" w:eastAsia="Arial" w:hAnsi="Arial" w:cs="Arial"/>
+          <w:sz w:val="24"/>
+          <w:szCs w:val="24"/>
+        </w:rPr>
+      </w:pPr>
+    </w:p>
+    <w:p>
+      <w:pPr>
+        <w:rPr>
+          <w:rFonts w:ascii="Arial" w:eastAsia="Arial" w:hAnsi="Arial" w:cs="Arial"/>
+          <w:sz w:val="24"/>
+          <w:szCs w:val="24"/>
+          <w:u w:val="single"/>
+        </w:rPr>
+      </w:pPr>
+      <w:r>
+        <w:rPr>
+          <w:rFonts w:ascii="Arial" w:eastAsia="Arial" w:hAnsi="Arial" w:cs="Arial"/>
+          <w:sz w:val="24"/>
+          <w:szCs w:val="24"/>
+          <w:u w:val="single"/>
+        </w:rPr>
+        <w:t>Technologies and Tools:</w:t>
+      </w:r>
+    </w:p>
+    <w:p>
+      <w:pPr>
+        <w:pStyle w:val="ListParagraph"/>
+        <w:numPr>
+          <w:ilvl w:val="0"/>
+          <w:numId w:val="7"/>
+        </w:numPr>
+        <w:rPr>
+          <w:rFonts w:ascii="Arial" w:eastAsia="Arial" w:hAnsi="Arial" w:cs="Arial"/>
+          <w:sz w:val="24"/>
+          <w:szCs w:val="24"/>
+        </w:rPr>
+      </w:pPr>
+      <w:r>
+        <w:rPr>
+          <w:rFonts w:ascii="Arial" w:eastAsia="Arial" w:hAnsi="Arial" w:cs="Arial"/>
+          <w:b/>
+          <w:sz w:val="24"/>
+          <w:szCs w:val="24"/>
+        </w:rPr>
+        <w:t>Oracle SQL Developer</w:t>
+      </w:r>
+      <w:r>
+        <w:rPr>
+          <w:rFonts w:ascii="Arial" w:eastAsia="Arial" w:hAnsi="Arial" w:cs="Arial"/>
+          <w:sz w:val="24"/>
+          <w:szCs w:val="24"/>
+        </w:rPr>
+        <w:t xml:space="preserve">; used to develop </w:t>
+      </w:r>
+      <w:r>
+        <w:rPr>
+          <w:rFonts w:ascii="Arial" w:eastAsia="Arial" w:hAnsi="Arial" w:cs="Arial"/>
+          <w:sz w:val="24"/>
+          <w:szCs w:val="24"/>
+        </w:rPr>
+        <w:t>the database and all associated database objects</w:t>
+      </w:r>
+      <w:r>
+        <w:rPr>
+          <w:rFonts w:ascii="Arial" w:eastAsia="Arial" w:hAnsi="Arial" w:cs="Arial"/>
+          <w:sz w:val="24"/>
+          <w:szCs w:val="24"/>
+        </w:rPr>
+        <w:t>: triggers, views, constraints.</w:t>
+      </w:r>
+    </w:p>
+    <w:p>
+      <w:pPr>
+        <w:pStyle w:val="ListParagraph"/>
+        <w:numPr>
+          <w:ilvl w:val="0"/>
+          <w:numId w:val="7"/>
+        </w:numPr>
+        <w:rPr>
+          <w:rFonts w:ascii="Arial" w:eastAsia="Arial" w:hAnsi="Arial" w:cs="Arial"/>
+          <w:sz w:val="24"/>
+          <w:szCs w:val="24"/>
+        </w:rPr>
+      </w:pPr>
+      <w:r>
+        <w:rPr>
+          <w:rFonts w:ascii="Arial" w:eastAsia="Arial" w:hAnsi="Arial" w:cs="Arial"/>
+          <w:b/>
+          <w:sz w:val="24"/>
+          <w:szCs w:val="24"/>
+        </w:rPr>
+        <w:t>.NET API</w:t>
+      </w:r>
+      <w:r>
+        <w:rPr>
+          <w:rFonts w:ascii="Arial" w:eastAsia="Arial" w:hAnsi="Arial" w:cs="Arial"/>
+          <w:sz w:val="24"/>
+          <w:szCs w:val="24"/>
+        </w:rPr>
+        <w:t>; will be used to</w:t>
+      </w:r>
+      <w:r>
+        <w:rPr>
+          <w:rFonts w:ascii="Arial" w:eastAsia="Arial" w:hAnsi="Arial" w:cs="Arial"/>
+          <w:sz w:val="24"/>
+          <w:szCs w:val="24"/>
+        </w:rPr>
+        <w:t xml:space="preserve"> transfer data to and from the database and clients</w:t>
+      </w:r>
+      <w:r>
+        <w:rPr>
+          <w:rFonts w:ascii="Arial" w:eastAsia="Arial" w:hAnsi="Arial" w:cs="Arial"/>
+          <w:sz w:val="24"/>
+          <w:szCs w:val="24"/>
+        </w:rPr>
+        <w:t>, this middleware will be hosted on an Xserve server.</w:t>
+      </w:r>
+    </w:p>
+    <w:p>
+      <w:pPr>
+        <w:pStyle w:val="ListParagraph"/>
+        <w:numPr>
+          <w:ilvl w:val="0"/>
+          <w:numId w:val="7"/>
+        </w:numPr>
+        <w:rPr>
+          <w:rFonts w:ascii="Arial" w:eastAsia="Arial" w:hAnsi="Arial" w:cs="Arial"/>
+          <w:sz w:val="24"/>
+          <w:szCs w:val="24"/>
+        </w:rPr>
+      </w:pPr>
+      <w:r>
+        <w:rPr>
+          <w:rFonts w:ascii="Arial" w:eastAsia="Arial" w:hAnsi="Arial" w:cs="Arial"/>
+          <w:b/>
+          <w:sz w:val="24"/>
+          <w:szCs w:val="24"/>
+        </w:rPr>
+        <w:t>Java</w:t>
+      </w:r>
+      <w:r>
+        <w:rPr>
+          <w:rFonts w:ascii="Arial" w:eastAsia="Arial" w:hAnsi="Arial" w:cs="Arial"/>
+          <w:sz w:val="24"/>
+          <w:szCs w:val="24"/>
+        </w:rPr>
+        <w:t xml:space="preserve"> (NetBeans); </w:t>
+      </w:r>
+      <w:r>
+        <w:rPr>
+          <w:rFonts w:ascii="Arial" w:eastAsia="Arial" w:hAnsi="Arial" w:cs="Arial"/>
+          <w:sz w:val="24"/>
+          <w:szCs w:val="24"/>
+        </w:rPr>
+        <w:t xml:space="preserve">for development of </w:t>
+      </w:r>
+      <w:r>
+        <w:rPr>
+          <w:rFonts w:ascii="Arial" w:eastAsia="Arial" w:hAnsi="Arial" w:cs="Arial"/>
+          <w:sz w:val="24"/>
+          <w:szCs w:val="24"/>
+        </w:rPr>
+        <w:t>the desktop application for staff</w:t>
+      </w:r>
+      <w:r>
+        <w:rPr>
+          <w:rFonts w:ascii="Arial" w:eastAsia="Arial" w:hAnsi="Arial" w:cs="Arial"/>
+          <w:sz w:val="24"/>
+          <w:szCs w:val="24"/>
+        </w:rPr>
+        <w:t>.</w:t>
+      </w:r>
+    </w:p>
+    <w:p>
+      <w:pPr>
+        <w:pStyle w:val="ListParagraph"/>
+        <w:numPr>
+          <w:ilvl w:val="0"/>
+          <w:numId w:val="7"/>
+        </w:numPr>
+        <w:rPr>
+          <w:rFonts w:ascii="Arial" w:eastAsia="Arial" w:hAnsi="Arial" w:cs="Arial"/>
+          <w:sz w:val="24"/>
+          <w:szCs w:val="24"/>
+        </w:rPr>
+      </w:pPr>
+      <w:r>
+        <w:rPr>
+          <w:rFonts w:ascii="Arial" w:eastAsia="Arial" w:hAnsi="Arial" w:cs="Arial"/>
+          <w:sz w:val="24"/>
+          <w:szCs w:val="24"/>
+        </w:rPr>
+        <w:t>Android (Java); development of mobile application for customers.</w:t>
+      </w:r>
+    </w:p>
+    <w:p>
+      <w:pPr>
+        <w:pStyle w:val="ListParagraph"/>
+        <w:numPr>
+          <w:ilvl w:val="0"/>
+          <w:numId w:val="7"/>
+        </w:numPr>
+        <w:rPr>
+          <w:rFonts w:ascii="Arial" w:eastAsia="Arial" w:hAnsi="Arial" w:cs="Arial"/>
+          <w:sz w:val="24"/>
+          <w:szCs w:val="24"/>
+        </w:rPr>
+      </w:pPr>
+      <w:r>
+        <w:rPr>
+          <w:rFonts w:ascii="Arial" w:eastAsia="Arial" w:hAnsi="Arial" w:cs="Arial"/>
+          <w:sz w:val="24"/>
+          <w:szCs w:val="24"/>
+        </w:rPr>
+        <w:t xml:space="preserve">HTML/CSS/JavaScript; used to develop website for admin </w:t>
+      </w:r>
+      <w:r>
+        <w:rPr>
+          <w:rFonts w:ascii="Arial" w:eastAsia="Arial" w:hAnsi="Arial" w:cs="Arial"/>
+          <w:sz w:val="24"/>
+          <w:szCs w:val="24"/>
+        </w:rPr>
+        <w:t>to manage the system.</w:t>
+      </w:r>
+    </w:p>
+    <w:p>
+      <w:pPr>
+        <w:pStyle w:val="ListParagraph"/>
+        <w:numPr>
+          <w:ilvl w:val="0"/>
+          <w:numId w:val="7"/>
+        </w:numPr>
+        <w:rPr>
+          <w:rFonts w:ascii="Arial" w:eastAsia="Arial" w:hAnsi="Arial" w:cs="Arial"/>
+          <w:sz w:val="24"/>
+          <w:szCs w:val="24"/>
+        </w:rPr>
+      </w:pPr>
+      <w:r>
+        <w:rPr>
+          <w:rFonts w:ascii="Arial" w:eastAsia="Arial" w:hAnsi="Arial" w:cs="Arial"/>
+          <w:sz w:val="24"/>
+          <w:szCs w:val="24"/>
+        </w:rPr>
+        <w:t xml:space="preserve">GitHub; repository for version control and </w:t>
+      </w:r>
+      <w:r>
+        <w:rPr>
+          <w:rFonts w:ascii="Arial" w:eastAsia="Arial" w:hAnsi="Arial" w:cs="Arial"/>
+          <w:sz w:val="24"/>
+          <w:szCs w:val="24"/>
+        </w:rPr>
+        <w:t>project management</w:t>
+      </w:r>
+      <w:r>
+        <w:rPr>
+          <w:rFonts w:ascii="Arial" w:eastAsia="Arial" w:hAnsi="Arial" w:cs="Arial"/>
+          <w:sz w:val="24"/>
+          <w:szCs w:val="24"/>
+        </w:rPr>
+        <w:t xml:space="preserve"> </w:t>
+      </w:r>
+      <w:r>
+        <w:rPr>
+          <w:rFonts w:ascii="Arial" w:eastAsia="Arial" w:hAnsi="Arial" w:cs="Arial"/>
+          <w:sz w:val="24"/>
+          <w:szCs w:val="24"/>
+        </w:rPr>
+        <w:t xml:space="preserve">through the </w:t>
+      </w:r>
+      <w:r>
+        <w:rPr>
+          <w:rFonts w:ascii="Arial" w:eastAsia="Arial" w:hAnsi="Arial" w:cs="Arial"/>
+          <w:sz w:val="24"/>
+          <w:szCs w:val="24"/>
+        </w:rPr>
+        <w:t xml:space="preserve">Kanban </w:t>
+      </w:r>
+      <w:r>
+        <w:rPr>
+          <w:rFonts w:ascii="Arial" w:eastAsia="Arial" w:hAnsi="Arial" w:cs="Arial"/>
+          <w:sz w:val="24"/>
+          <w:szCs w:val="24"/>
+        </w:rPr>
+        <w:t>project board.</w:t>
+      </w:r>
+    </w:p>
+    <w:p>
+      <w:pPr>
+        <w:rPr>
+          <w:rFonts w:ascii="Arial" w:eastAsia="Arial" w:hAnsi="Arial" w:cs="Arial"/>
+          <w:sz w:val="24"/>
+          <w:szCs w:val="24"/>
+        </w:rPr>
+      </w:pPr>
+    </w:p>
+    <w:p>
+      <w:pPr>
+        <w:rPr>
+          <w:rFonts w:ascii="Arial" w:eastAsia="Arial" w:hAnsi="Arial" w:cs="Arial"/>
+          <w:sz w:val="24"/>
+          <w:szCs w:val="24"/>
+        </w:rPr>
+      </w:pPr>
+    </w:p>
+    <w:p>
+      <w:pPr>
+        <w:rPr>
+          <w:rFonts w:ascii="Arial" w:eastAsia="Arial" w:hAnsi="Arial" w:cs="Arial"/>
+          <w:sz w:val="24"/>
+          <w:szCs w:val="24"/>
+        </w:rPr>
+      </w:pPr>
+    </w:p>
+    <w:p>
+      <w:pPr>
+        <w:rPr>
+          <w:rFonts w:ascii="Arial" w:eastAsia="Arial" w:hAnsi="Arial" w:cs="Arial"/>
+          <w:sz w:val="24"/>
+          <w:szCs w:val="24"/>
+        </w:rPr>
+      </w:pPr>
+    </w:p>
+    <w:p>
+      <w:pPr>
+        <w:jc w:val="center"/>
+        <w:rPr>
+          <w:rFonts w:ascii="Arial" w:eastAsia="Arial" w:hAnsi="Arial" w:cs="Arial"/>
+          <w:sz w:val="24"/>
+          <w:szCs w:val="24"/>
+          <w:u w:val="single"/>
+        </w:rPr>
+      </w:pPr>
+    </w:p>
+    <w:p>
+      <w:r>
+        <w:rPr>
+          <w:rFonts w:ascii="Arial" w:eastAsia="Arial" w:hAnsi="Arial" w:cs="Arial"/>
+          <w:sz w:val="24"/>
+          <w:szCs w:val="24"/>
+          <w:u w:val="single"/>
+        </w:rPr>
+        <w:lastRenderedPageBreak/>
         <w:t>Functional requirements</w:t>
       </w:r>
     </w:p>
@@ -34,6 +710,15 @@
           <w:u w:val="single"/>
         </w:rPr>
         <w:t>Customer</w:t>
+      </w:r>
+      <w:r>
+        <w:rPr>
+          <w:rFonts w:ascii="Arial" w:eastAsia="Arial" w:hAnsi="Arial" w:cs="Arial"/>
+          <w:sz w:val="24"/>
+          <w:szCs w:val="24"/>
+          <w:u w:val="single"/>
+        </w:rPr>
+        <w:t xml:space="preserve"> (mobile) application:</w:t>
       </w:r>
     </w:p>
     <w:p>
@@ -55,7 +740,31 @@
           <w:sz w:val="24"/>
           <w:szCs w:val="24"/>
         </w:rPr>
-        <w:t>Create account (have it persistent locally?)</w:t>
+        <w:t xml:space="preserve">Customer will be able to register an </w:t>
+      </w:r>
+      <w:r>
+        <w:rPr>
+          <w:rFonts w:ascii="Arial" w:eastAsia="Arial" w:hAnsi="Arial" w:cs="Arial"/>
+          <w:sz w:val="24"/>
+          <w:szCs w:val="24"/>
+        </w:rPr>
+        <w:t>account</w:t>
+      </w:r>
+      <w:r>
+        <w:rPr>
+          <w:rFonts w:ascii="Arial" w:eastAsia="Arial" w:hAnsi="Arial" w:cs="Arial"/>
+          <w:sz w:val="24"/>
+          <w:szCs w:val="24"/>
+        </w:rPr>
+        <w:t xml:space="preserve"> through the mobile application</w:t>
+      </w:r>
+      <w:r>
+        <w:rPr>
+          <w:rFonts w:ascii="Arial" w:eastAsia="Arial" w:hAnsi="Arial" w:cs="Arial"/>
+          <w:sz w:val="24"/>
+          <w:szCs w:val="24"/>
+        </w:rPr>
+        <w:t>:</w:t>
       </w:r>
     </w:p>
     <w:p>
@@ -129,6 +838,7 @@
           <w:numId w:val="2"/>
         </w:numPr>
         <w:rPr>
+          <w:rFonts w:ascii="Arial" w:eastAsia="Arial" w:hAnsi="Arial" w:cs="Arial"/>
           <w:sz w:val="24"/>
           <w:szCs w:val="24"/>
         </w:rPr>
@@ -160,7 +870,23 @@
           <w:sz w:val="24"/>
           <w:szCs w:val="24"/>
         </w:rPr>
-        <w:t>Password</w:t>
+        <w:t xml:space="preserve">Age – minimum </w:t>
+      </w:r>
+      <w:r>
+        <w:rPr>
+          <w:rFonts w:ascii="Arial" w:eastAsia="Arial" w:hAnsi="Arial" w:cs="Arial"/>
+          <w:sz w:val="24"/>
+          <w:szCs w:val="24"/>
+        </w:rPr>
+        <w:t xml:space="preserve">age </w:t>
+      </w:r>
+      <w:r>
+        <w:rPr>
+          <w:rFonts w:ascii="Arial" w:eastAsia="Arial" w:hAnsi="Arial" w:cs="Arial"/>
+          <w:sz w:val="24"/>
+          <w:szCs w:val="24"/>
+        </w:rPr>
+        <w:t>to create an account?</w:t>
       </w:r>
     </w:p>
     <w:p>
@@ -181,7 +907,7 @@
           <w:sz w:val="24"/>
           <w:szCs w:val="24"/>
         </w:rPr>
-        <w:t>Phone Number?</w:t>
+        <w:t>Password</w:t>
       </w:r>
     </w:p>
     <w:p>
@@ -202,7 +928,28 @@
           <w:sz w:val="24"/>
           <w:szCs w:val="24"/>
         </w:rPr>
-        <w:t>Address for location-based suggestions?</w:t>
+        <w:t>Phone Number?</w:t>
+      </w:r>
+    </w:p>
+    <w:p>
+      <w:pPr>
+        <w:pStyle w:val="ListParagraph"/>
+        <w:numPr>
+          <w:ilvl w:val="1"/>
+          <w:numId w:val="2"/>
+        </w:numPr>
+        <w:rPr>
+          <w:sz w:val="24"/>
+          <w:szCs w:val="24"/>
+        </w:rPr>
+      </w:pPr>
+      <w:r>
+        <w:rPr>
+          <w:rFonts w:ascii="Arial" w:eastAsia="Arial" w:hAnsi="Arial" w:cs="Arial"/>
+          <w:sz w:val="24"/>
+          <w:szCs w:val="24"/>
+        </w:rPr>
+        <w:t>Address for location-based suggestions</w:t>
       </w:r>
     </w:p>
     <w:p>
@@ -225,6 +972,46 @@
         </w:rPr>
         <w:t>Create booking</w:t>
       </w:r>
+      <w:r>
+        <w:rPr>
+          <w:rFonts w:ascii="Arial" w:eastAsia="Arial" w:hAnsi="Arial" w:cs="Arial"/>
+          <w:sz w:val="24"/>
+          <w:szCs w:val="24"/>
+        </w:rPr>
+        <w:t xml:space="preserve"> </w:t>
+      </w:r>
+      <w:r>
+        <w:rPr>
+          <w:rFonts w:ascii="Arial" w:eastAsia="Arial" w:hAnsi="Arial" w:cs="Arial"/>
+          <w:sz w:val="24"/>
+          <w:szCs w:val="24"/>
+        </w:rPr>
+        <w:t>(</w:t>
+      </w:r>
+      <w:r>
+        <w:rPr>
+          <w:rFonts w:ascii="Arial" w:eastAsia="Arial" w:hAnsi="Arial" w:cs="Arial"/>
+          <w:sz w:val="24"/>
+          <w:szCs w:val="24"/>
+        </w:rPr>
+        <w:t xml:space="preserve">minimum age of the </w:t>
+      </w:r>
+      <w:r>
+        <w:rPr>
+          <w:rFonts w:ascii="Arial" w:eastAsia="Arial" w:hAnsi="Arial" w:cs="Arial"/>
+          <w:sz w:val="24"/>
+          <w:szCs w:val="24"/>
+        </w:rPr>
+        <w:t>passenger must be 15 in order to make an independent booking</w:t>
+      </w:r>
+      <w:r>
+        <w:rPr>
+          <w:rFonts w:ascii="Arial" w:eastAsia="Arial" w:hAnsi="Arial" w:cs="Arial"/>
+          <w:sz w:val="24"/>
+          <w:szCs w:val="24"/>
+        </w:rPr>
+        <w:t>):</w:t>
+      </w:r>
     </w:p>
     <w:p>
       <w:pPr>
@@ -246,6 +1033,22 @@
         </w:rPr>
         <w:t>Adding multiple users</w:t>
       </w:r>
+      <w:r>
+        <w:rPr>
+          <w:rFonts w:ascii="Arial" w:eastAsia="Arial" w:hAnsi="Arial" w:cs="Arial"/>
+          <w:sz w:val="24"/>
+          <w:szCs w:val="24"/>
+        </w:rPr>
+        <w:t xml:space="preserve"> to a single booking</w:t>
+      </w:r>
+      <w:r>
+        <w:rPr>
+          <w:rFonts w:ascii="Arial" w:eastAsia="Arial" w:hAnsi="Arial" w:cs="Arial"/>
+          <w:sz w:val="24"/>
+          <w:szCs w:val="24"/>
+        </w:rPr>
+        <w:t>?</w:t>
+      </w:r>
     </w:p>
     <w:p>
       <w:pPr>
@@ -265,7 +1068,39 @@
           <w:sz w:val="24"/>
           <w:szCs w:val="24"/>
         </w:rPr>
-        <w:t>Route</w:t>
+        <w:t xml:space="preserve">Select </w:t>
+      </w:r>
+      <w:r>
+        <w:rPr>
+          <w:rFonts w:ascii="Arial" w:eastAsia="Arial" w:hAnsi="Arial" w:cs="Arial"/>
+          <w:sz w:val="24"/>
+          <w:szCs w:val="24"/>
+        </w:rPr>
+        <w:t xml:space="preserve">a valid </w:t>
+      </w:r>
+      <w:r>
+        <w:rPr>
+          <w:rFonts w:ascii="Arial" w:eastAsia="Arial" w:hAnsi="Arial" w:cs="Arial"/>
+          <w:sz w:val="24"/>
+          <w:szCs w:val="24"/>
+        </w:rPr>
+        <w:t>r</w:t>
+      </w:r>
+      <w:r>
+        <w:rPr>
+          <w:rFonts w:ascii="Arial" w:eastAsia="Arial" w:hAnsi="Arial" w:cs="Arial"/>
+          <w:sz w:val="24"/>
+          <w:szCs w:val="24"/>
+        </w:rPr>
+        <w:t>oute</w:t>
+      </w:r>
+      <w:r>
+        <w:rPr>
+          <w:rFonts w:ascii="Arial" w:eastAsia="Arial" w:hAnsi="Arial" w:cs="Arial"/>
+          <w:sz w:val="24"/>
+          <w:szCs w:val="24"/>
+        </w:rPr>
+        <w:t xml:space="preserve"> by stating travelling from and travelling to</w:t>
       </w:r>
     </w:p>
     <w:p>
@@ -328,7 +1163,44 @@
           <w:sz w:val="24"/>
           <w:szCs w:val="24"/>
         </w:rPr>
-        <w:t>Estimated time</w:t>
+        <w:t xml:space="preserve">Day and </w:t>
+      </w:r>
+      <w:r>
+        <w:rPr>
+          <w:rFonts w:ascii="Arial" w:hAnsi="Arial" w:cs="Arial"/>
+          <w:sz w:val="24"/>
+          <w:szCs w:val="24"/>
+        </w:rPr>
+        <w:t>time</w:t>
+      </w:r>
+    </w:p>
+    <w:p>
+      <w:pPr>
+        <w:pStyle w:val="ListParagraph"/>
+        <w:numPr>
+          <w:ilvl w:val="1"/>
+          <w:numId w:val="2"/>
+        </w:numPr>
+        <w:rPr>
+          <w:sz w:val="24"/>
+          <w:szCs w:val="24"/>
+        </w:rPr>
+      </w:pPr>
+      <w:r>
+        <w:rPr>
+          <w:rFonts w:ascii="Arial" w:hAnsi="Arial" w:cs="Arial"/>
+          <w:sz w:val="24"/>
+          <w:szCs w:val="24"/>
+        </w:rPr>
+        <w:t xml:space="preserve">Estimated </w:t>
+      </w:r>
+      <w:r>
+        <w:rPr>
+          <w:rFonts w:ascii="Arial" w:hAnsi="Arial" w:cs="Arial"/>
+          <w:sz w:val="24"/>
+          <w:szCs w:val="24"/>
+        </w:rPr>
+        <w:t>journey time</w:t>
       </w:r>
     </w:p>
     <w:p>
@@ -349,25 +1221,63 @@
           <w:sz w:val="24"/>
           <w:szCs w:val="24"/>
         </w:rPr>
-        <w:t>Pay for booking (</w:t>
-      </w:r>
-      <w:proofErr w:type="spellStart"/>
-      <w:r>
-        <w:rPr>
-          <w:rFonts w:ascii="Arial" w:eastAsia="Arial" w:hAnsi="Arial" w:cs="Arial"/>
-          <w:sz w:val="24"/>
-          <w:szCs w:val="24"/>
-        </w:rPr>
-        <w:t>Paypal</w:t>
-      </w:r>
-      <w:proofErr w:type="spellEnd"/>
-      <w:r>
-        <w:rPr>
-          <w:rFonts w:ascii="Arial" w:eastAsia="Arial" w:hAnsi="Arial" w:cs="Arial"/>
-          <w:sz w:val="24"/>
-          <w:szCs w:val="24"/>
-        </w:rPr>
-        <w:t>)</w:t>
+        <w:t xml:space="preserve">Pay for </w:t>
+      </w:r>
+      <w:r>
+        <w:rPr>
+          <w:rFonts w:ascii="Arial" w:eastAsia="Arial" w:hAnsi="Arial" w:cs="Arial"/>
+          <w:sz w:val="24"/>
+          <w:szCs w:val="24"/>
+        </w:rPr>
+        <w:t xml:space="preserve">a </w:t>
+      </w:r>
+      <w:r>
+        <w:rPr>
+          <w:rFonts w:ascii="Arial" w:eastAsia="Arial" w:hAnsi="Arial" w:cs="Arial"/>
+          <w:sz w:val="24"/>
+          <w:szCs w:val="24"/>
+        </w:rPr>
+        <w:t xml:space="preserve">booking </w:t>
+      </w:r>
+      <w:r>
+        <w:rPr>
+          <w:rFonts w:ascii="Arial" w:eastAsia="Arial" w:hAnsi="Arial" w:cs="Arial"/>
+          <w:sz w:val="24"/>
+          <w:szCs w:val="24"/>
+        </w:rPr>
+        <w:t>through integ</w:t>
+      </w:r>
+      <w:r>
+        <w:rPr>
+          <w:rFonts w:ascii="Arial" w:eastAsia="Arial" w:hAnsi="Arial" w:cs="Arial"/>
+          <w:sz w:val="24"/>
+          <w:szCs w:val="24"/>
+        </w:rPr>
+        <w:t xml:space="preserve">rated payment system - </w:t>
+      </w:r>
+      <w:r>
+        <w:rPr>
+          <w:rFonts w:ascii="Arial" w:eastAsia="Arial" w:hAnsi="Arial" w:cs="Arial"/>
+          <w:sz w:val="24"/>
+          <w:szCs w:val="24"/>
+        </w:rPr>
+        <w:t>Pay</w:t>
+      </w:r>
+      <w:r>
+        <w:rPr>
+          <w:rFonts w:ascii="Arial" w:eastAsia="Arial" w:hAnsi="Arial" w:cs="Arial"/>
+          <w:sz w:val="24"/>
+          <w:szCs w:val="24"/>
+        </w:rPr>
+        <w:t>P</w:t>
+      </w:r>
+      <w:r>
+        <w:rPr>
+          <w:rFonts w:ascii="Arial" w:eastAsia="Arial" w:hAnsi="Arial" w:cs="Arial"/>
+          <w:sz w:val="24"/>
+          <w:szCs w:val="24"/>
+        </w:rPr>
+        <w:t>al</w:t>
       </w:r>
     </w:p>
     <w:p>
@@ -405,6 +1315,27 @@
       </w:pPr>
       <w:r>
         <w:rPr>
+          <w:rFonts w:ascii="Arial" w:hAnsi="Arial" w:cs="Arial"/>
+          <w:sz w:val="24"/>
+          <w:szCs w:val="24"/>
+        </w:rPr>
+        <w:t>View information regarding a service or route.</w:t>
+      </w:r>
+    </w:p>
+    <w:p>
+      <w:pPr>
+        <w:pStyle w:val="ListParagraph"/>
+        <w:numPr>
+          <w:ilvl w:val="0"/>
+          <w:numId w:val="2"/>
+        </w:numPr>
+        <w:rPr>
+          <w:sz w:val="24"/>
+          <w:szCs w:val="24"/>
+        </w:rPr>
+      </w:pPr>
+      <w:r>
+        <w:rPr>
           <w:rFonts w:ascii="Arial" w:eastAsia="Arial" w:hAnsi="Arial" w:cs="Arial"/>
           <w:sz w:val="24"/>
           <w:szCs w:val="24"/>
@@ -414,6 +1345,180 @@
     </w:p>
     <w:p>
       <w:pPr>
+        <w:pStyle w:val="ListParagraph"/>
+        <w:numPr>
+          <w:ilvl w:val="0"/>
+          <w:numId w:val="2"/>
+        </w:numPr>
+        <w:rPr>
+          <w:rFonts w:ascii="Arial" w:hAnsi="Arial" w:cs="Arial"/>
+          <w:sz w:val="24"/>
+          <w:szCs w:val="24"/>
+        </w:rPr>
+      </w:pPr>
+      <w:r>
+        <w:rPr>
+          <w:rFonts w:ascii="Arial" w:hAnsi="Arial" w:cs="Arial"/>
+          <w:sz w:val="24"/>
+          <w:szCs w:val="24"/>
+        </w:rPr>
+        <w:t xml:space="preserve">Customer can login to the </w:t>
+      </w:r>
+      <w:r>
+        <w:rPr>
+          <w:rFonts w:ascii="Arial" w:hAnsi="Arial" w:cs="Arial"/>
+          <w:sz w:val="24"/>
+          <w:szCs w:val="24"/>
+        </w:rPr>
+        <w:t>mobile application</w:t>
+      </w:r>
+      <w:r>
+        <w:rPr>
+          <w:rFonts w:ascii="Arial" w:hAnsi="Arial" w:cs="Arial"/>
+          <w:sz w:val="24"/>
+          <w:szCs w:val="24"/>
+        </w:rPr>
+        <w:t xml:space="preserve"> to book new journeys/manage account.</w:t>
+      </w:r>
+    </w:p>
+    <w:p>
+      <w:pPr>
+        <w:pStyle w:val="ListParagraph"/>
+        <w:numPr>
+          <w:ilvl w:val="0"/>
+          <w:numId w:val="2"/>
+        </w:numPr>
+        <w:rPr>
+          <w:rFonts w:ascii="Arial" w:hAnsi="Arial" w:cs="Arial"/>
+          <w:sz w:val="24"/>
+          <w:szCs w:val="24"/>
+        </w:rPr>
+      </w:pPr>
+      <w:r>
+        <w:rPr>
+          <w:rFonts w:ascii="Arial" w:hAnsi="Arial" w:cs="Arial"/>
+          <w:sz w:val="24"/>
+          <w:szCs w:val="24"/>
+        </w:rPr>
+        <w:t xml:space="preserve">Customer can </w:t>
+      </w:r>
+      <w:r>
+        <w:rPr>
+          <w:rFonts w:ascii="Arial" w:hAnsi="Arial" w:cs="Arial"/>
+          <w:sz w:val="24"/>
+          <w:szCs w:val="24"/>
+        </w:rPr>
+        <w:t xml:space="preserve">book a new journey from </w:t>
+      </w:r>
+      <w:r>
+        <w:rPr>
+          <w:rFonts w:ascii="Arial" w:hAnsi="Arial" w:cs="Arial"/>
+          <w:sz w:val="24"/>
+          <w:szCs w:val="24"/>
+        </w:rPr>
+        <w:t>a prior journey</w:t>
+      </w:r>
+    </w:p>
+    <w:p>
+      <w:pPr>
+        <w:pStyle w:val="ListParagraph"/>
+        <w:numPr>
+          <w:ilvl w:val="0"/>
+          <w:numId w:val="2"/>
+        </w:numPr>
+        <w:rPr>
+          <w:rFonts w:ascii="Arial" w:hAnsi="Arial" w:cs="Arial"/>
+          <w:sz w:val="24"/>
+          <w:szCs w:val="24"/>
+        </w:rPr>
+      </w:pPr>
+      <w:r>
+        <w:rPr>
+          <w:rFonts w:ascii="Arial" w:hAnsi="Arial" w:cs="Arial"/>
+          <w:sz w:val="24"/>
+          <w:szCs w:val="24"/>
+        </w:rPr>
+        <w:t>Customer can view booked journeys which has booking information e.g. booking reference code.</w:t>
+      </w:r>
+    </w:p>
+    <w:p>
+      <w:pPr>
+        <w:pStyle w:val="ListParagraph"/>
+        <w:numPr>
+          <w:ilvl w:val="0"/>
+          <w:numId w:val="2"/>
+        </w:numPr>
+        <w:rPr>
+          <w:rFonts w:ascii="Arial" w:hAnsi="Arial" w:cs="Arial"/>
+          <w:sz w:val="24"/>
+          <w:szCs w:val="24"/>
+        </w:rPr>
+      </w:pPr>
+      <w:r>
+        <w:rPr>
+          <w:rFonts w:ascii="Arial" w:hAnsi="Arial" w:cs="Arial"/>
+          <w:sz w:val="24"/>
+          <w:szCs w:val="24"/>
+        </w:rPr>
+        <w:t>Customer can request account termination</w:t>
+      </w:r>
+    </w:p>
+    <w:p>
+      <w:pPr>
+        <w:pStyle w:val="ListParagraph"/>
+        <w:numPr>
+          <w:ilvl w:val="0"/>
+          <w:numId w:val="2"/>
+        </w:numPr>
+        <w:rPr>
+          <w:rFonts w:ascii="Arial" w:hAnsi="Arial" w:cs="Arial"/>
+          <w:sz w:val="24"/>
+          <w:szCs w:val="24"/>
+        </w:rPr>
+      </w:pPr>
+      <w:r>
+        <w:rPr>
+          <w:rFonts w:ascii="Arial" w:hAnsi="Arial" w:cs="Arial"/>
+          <w:sz w:val="24"/>
+          <w:szCs w:val="24"/>
+        </w:rPr>
+        <w:t>Customer can update account details.</w:t>
+      </w:r>
+    </w:p>
+    <w:p>
+      <w:pPr>
+        <w:pStyle w:val="ListParagraph"/>
+        <w:numPr>
+          <w:ilvl w:val="0"/>
+          <w:numId w:val="2"/>
+        </w:numPr>
+        <w:rPr>
+          <w:rFonts w:ascii="Arial" w:hAnsi="Arial" w:cs="Arial"/>
+          <w:sz w:val="24"/>
+          <w:szCs w:val="24"/>
+        </w:rPr>
+      </w:pPr>
+      <w:r>
+        <w:rPr>
+          <w:rFonts w:ascii="Arial" w:hAnsi="Arial" w:cs="Arial"/>
+          <w:sz w:val="24"/>
+          <w:szCs w:val="24"/>
+        </w:rPr>
+        <w:t>Customer’s mobile application should update based on new information from the system.</w:t>
+      </w:r>
+    </w:p>
+    <w:p>
+      <w:pPr>
+        <w:pStyle w:val="ListParagraph"/>
+        <w:rPr>
+          <w:rFonts w:ascii="Arial" w:hAnsi="Arial" w:cs="Arial"/>
+          <w:sz w:val="24"/>
+          <w:szCs w:val="24"/>
+        </w:rPr>
+      </w:pPr>
+    </w:p>
+    <w:p>
+      <w:pPr>
         <w:ind w:left="360"/>
         <w:rPr>
           <w:rFonts w:ascii="Arial" w:eastAsia="Arial" w:hAnsi="Arial" w:cs="Arial"/>
@@ -429,6 +1534,15 @@
           <w:u w:val="single"/>
         </w:rPr>
         <w:t>Driver</w:t>
+      </w:r>
+      <w:r>
+        <w:rPr>
+          <w:rFonts w:ascii="Arial" w:eastAsia="Arial" w:hAnsi="Arial" w:cs="Arial"/>
+          <w:sz w:val="24"/>
+          <w:szCs w:val="24"/>
+          <w:u w:val="single"/>
+        </w:rPr>
+        <w:t xml:space="preserve"> (desktop) application:</w:t>
       </w:r>
     </w:p>
     <w:p>
@@ -450,7 +1564,31 @@
           <w:sz w:val="24"/>
           <w:szCs w:val="24"/>
         </w:rPr>
-        <w:t>Notify of delays</w:t>
+        <w:t xml:space="preserve">Notify </w:t>
+      </w:r>
+      <w:r>
+        <w:rPr>
+          <w:rFonts w:ascii="Arial" w:eastAsia="Arial" w:hAnsi="Arial" w:cs="Arial"/>
+          <w:sz w:val="24"/>
+          <w:szCs w:val="24"/>
+        </w:rPr>
+        <w:t xml:space="preserve">bus service </w:t>
+      </w:r>
+      <w:r>
+        <w:rPr>
+          <w:rFonts w:ascii="Arial" w:eastAsia="Arial" w:hAnsi="Arial" w:cs="Arial"/>
+          <w:sz w:val="24"/>
+          <w:szCs w:val="24"/>
+        </w:rPr>
+        <w:t>delay</w:t>
+      </w:r>
+      <w:r>
+        <w:rPr>
+          <w:rFonts w:ascii="Arial" w:eastAsia="Arial" w:hAnsi="Arial" w:cs="Arial"/>
+          <w:sz w:val="24"/>
+          <w:szCs w:val="24"/>
+        </w:rPr>
+        <w:t>s which will be updated on customer/admin timetables.</w:t>
       </w:r>
     </w:p>
     <w:p>
@@ -471,7 +1609,15 @@
           <w:sz w:val="24"/>
           <w:szCs w:val="24"/>
         </w:rPr>
-        <w:t>Start a journey</w:t>
+        <w:t xml:space="preserve">Start a </w:t>
+      </w:r>
+      <w:r>
+        <w:rPr>
+          <w:rFonts w:ascii="Arial" w:eastAsia="Arial" w:hAnsi="Arial" w:cs="Arial"/>
+          <w:sz w:val="24"/>
+          <w:szCs w:val="24"/>
+        </w:rPr>
+        <w:t>service for a valid route</w:t>
       </w:r>
     </w:p>
     <w:p>
@@ -488,11 +1634,11 @@
       </w:pPr>
       <w:r>
         <w:rPr>
-          <w:rFonts w:ascii="Arial" w:eastAsia="Arial" w:hAnsi="Arial" w:cs="Arial"/>
-          <w:sz w:val="24"/>
-          <w:szCs w:val="24"/>
-        </w:rPr>
-        <w:t>Stop a journey</w:t>
+          <w:rFonts w:ascii="Arial" w:hAnsi="Arial" w:cs="Arial"/>
+          <w:sz w:val="24"/>
+          <w:szCs w:val="24"/>
+        </w:rPr>
+        <w:t>Complete a service for a valid route</w:t>
       </w:r>
     </w:p>
     <w:p>
@@ -515,6 +1661,14 @@
         </w:rPr>
         <w:t>View current stock</w:t>
       </w:r>
+      <w:r>
+        <w:rPr>
+          <w:rFonts w:ascii="Arial" w:eastAsia="Arial" w:hAnsi="Arial" w:cs="Arial"/>
+          <w:sz w:val="24"/>
+          <w:szCs w:val="24"/>
+        </w:rPr>
+        <w:t xml:space="preserve"> (buses)</w:t>
+      </w:r>
     </w:p>
     <w:p>
       <w:pPr>
@@ -549,6 +1703,341 @@
           <w:szCs w:val="24"/>
         </w:rPr>
       </w:pPr>
+      <w:r>
+        <w:rPr>
+          <w:rFonts w:ascii="Arial" w:eastAsia="Arial" w:hAnsi="Arial" w:cs="Arial"/>
+          <w:sz w:val="24"/>
+          <w:szCs w:val="24"/>
+        </w:rPr>
+        <w:lastRenderedPageBreak/>
+        <w:t xml:space="preserve">Log into the </w:t>
+      </w:r>
+      <w:r>
+        <w:rPr>
+          <w:rFonts w:ascii="Arial" w:eastAsia="Arial" w:hAnsi="Arial" w:cs="Arial"/>
+          <w:sz w:val="24"/>
+          <w:szCs w:val="24"/>
+        </w:rPr>
+        <w:t>system</w:t>
+      </w:r>
+      <w:r>
+        <w:rPr>
+          <w:rFonts w:ascii="Arial" w:eastAsia="Arial" w:hAnsi="Arial" w:cs="Arial"/>
+          <w:sz w:val="24"/>
+          <w:szCs w:val="24"/>
+        </w:rPr>
+        <w:t xml:space="preserve"> – log in </w:t>
+      </w:r>
+      <w:r>
+        <w:rPr>
+          <w:rFonts w:ascii="Arial" w:eastAsia="Arial" w:hAnsi="Arial" w:cs="Arial"/>
+          <w:sz w:val="24"/>
+          <w:szCs w:val="24"/>
+        </w:rPr>
+        <w:t>details</w:t>
+      </w:r>
+      <w:r>
+        <w:rPr>
+          <w:rFonts w:ascii="Arial" w:eastAsia="Arial" w:hAnsi="Arial" w:cs="Arial"/>
+          <w:sz w:val="24"/>
+          <w:szCs w:val="24"/>
+        </w:rPr>
+        <w:t xml:space="preserve"> are</w:t>
+      </w:r>
+      <w:r>
+        <w:rPr>
+          <w:rFonts w:ascii="Arial" w:eastAsia="Arial" w:hAnsi="Arial" w:cs="Arial"/>
+          <w:sz w:val="24"/>
+          <w:szCs w:val="24"/>
+        </w:rPr>
+        <w:t xml:space="preserve"> stored</w:t>
+      </w:r>
+      <w:r>
+        <w:rPr>
+          <w:rFonts w:ascii="Arial" w:eastAsia="Arial" w:hAnsi="Arial" w:cs="Arial"/>
+          <w:sz w:val="24"/>
+          <w:szCs w:val="24"/>
+        </w:rPr>
+        <w:t xml:space="preserve"> until the driver signs ou</w:t>
+      </w:r>
+      <w:r>
+        <w:rPr>
+          <w:rFonts w:ascii="Arial" w:eastAsia="Arial" w:hAnsi="Arial" w:cs="Arial"/>
+          <w:sz w:val="24"/>
+          <w:szCs w:val="24"/>
+        </w:rPr>
+        <w:t>t; a session is created upon logging in.</w:t>
+      </w:r>
+    </w:p>
+    <w:p>
+      <w:pPr>
+        <w:pStyle w:val="ListParagraph"/>
+        <w:numPr>
+          <w:ilvl w:val="0"/>
+          <w:numId w:val="1"/>
+        </w:numPr>
+        <w:rPr>
+          <w:sz w:val="24"/>
+          <w:szCs w:val="24"/>
+        </w:rPr>
+      </w:pPr>
+      <w:r>
+        <w:rPr>
+          <w:rFonts w:ascii="Arial" w:hAnsi="Arial" w:cs="Arial"/>
+          <w:sz w:val="24"/>
+          <w:szCs w:val="24"/>
+        </w:rPr>
+        <w:t>Accept booking reference number/ticket number in order to</w:t>
+      </w:r>
+      <w:r>
+        <w:rPr>
+          <w:rFonts w:ascii="Arial" w:hAnsi="Arial" w:cs="Arial"/>
+          <w:sz w:val="24"/>
+          <w:szCs w:val="24"/>
+        </w:rPr>
+        <w:t xml:space="preserve"> validate</w:t>
+      </w:r>
+      <w:r>
+        <w:rPr>
+          <w:rFonts w:ascii="Arial" w:hAnsi="Arial" w:cs="Arial"/>
+          <w:sz w:val="24"/>
+          <w:szCs w:val="24"/>
+        </w:rPr>
+        <w:t xml:space="preserve"> </w:t>
+      </w:r>
+      <w:r>
+        <w:rPr>
+          <w:rFonts w:ascii="Arial" w:hAnsi="Arial" w:cs="Arial"/>
+          <w:sz w:val="24"/>
+          <w:szCs w:val="24"/>
+        </w:rPr>
+        <w:t>passenger</w:t>
+      </w:r>
+      <w:r>
+        <w:rPr>
+          <w:rFonts w:ascii="Arial" w:hAnsi="Arial" w:cs="Arial"/>
+          <w:sz w:val="24"/>
+          <w:szCs w:val="24"/>
+        </w:rPr>
+        <w:t xml:space="preserve">’s right of </w:t>
+      </w:r>
+      <w:r>
+        <w:rPr>
+          <w:rFonts w:ascii="Arial" w:hAnsi="Arial" w:cs="Arial"/>
+          <w:sz w:val="24"/>
+          <w:szCs w:val="24"/>
+        </w:rPr>
+        <w:t>travel</w:t>
+      </w:r>
+      <w:r>
+        <w:rPr>
+          <w:rFonts w:ascii="Arial" w:hAnsi="Arial" w:cs="Arial"/>
+          <w:sz w:val="24"/>
+          <w:szCs w:val="24"/>
+        </w:rPr>
+        <w:t xml:space="preserve"> (from a list of all bookings made for that journey).</w:t>
+      </w:r>
+    </w:p>
+    <w:p>
+      <w:pPr>
+        <w:pStyle w:val="ListParagraph"/>
+        <w:numPr>
+          <w:ilvl w:val="0"/>
+          <w:numId w:val="1"/>
+        </w:numPr>
+        <w:rPr>
+          <w:sz w:val="24"/>
+          <w:szCs w:val="24"/>
+        </w:rPr>
+      </w:pPr>
+      <w:r>
+        <w:rPr>
+          <w:rFonts w:ascii="Arial" w:hAnsi="Arial" w:cs="Arial"/>
+          <w:sz w:val="24"/>
+          <w:szCs w:val="24"/>
+        </w:rPr>
+        <w:t>View bus</w:t>
+      </w:r>
+      <w:r>
+        <w:rPr>
+          <w:rFonts w:ascii="Arial" w:hAnsi="Arial" w:cs="Arial"/>
+          <w:sz w:val="24"/>
+          <w:szCs w:val="24"/>
+        </w:rPr>
+        <w:t xml:space="preserve"> service</w:t>
+      </w:r>
+      <w:bookmarkStart w:id="0" w:name="_GoBack"/>
+      <w:bookmarkEnd w:id="0"/>
+      <w:r>
+        <w:rPr>
+          <w:rFonts w:ascii="Arial" w:hAnsi="Arial" w:cs="Arial"/>
+          <w:sz w:val="24"/>
+          <w:szCs w:val="24"/>
+        </w:rPr>
+        <w:t xml:space="preserve"> information</w:t>
+      </w:r>
+      <w:r>
+        <w:rPr>
+          <w:rFonts w:ascii="Arial" w:hAnsi="Arial" w:cs="Arial"/>
+          <w:sz w:val="24"/>
+          <w:szCs w:val="24"/>
+        </w:rPr>
+        <w:t xml:space="preserve">: bus </w:t>
+      </w:r>
+      <w:r>
+        <w:rPr>
+          <w:rFonts w:ascii="Arial" w:hAnsi="Arial" w:cs="Arial"/>
+          <w:sz w:val="24"/>
+          <w:szCs w:val="24"/>
+        </w:rPr>
+        <w:t>capacity</w:t>
+      </w:r>
+      <w:r>
+        <w:rPr>
+          <w:rFonts w:ascii="Arial" w:hAnsi="Arial" w:cs="Arial"/>
+          <w:sz w:val="24"/>
+          <w:szCs w:val="24"/>
+        </w:rPr>
+        <w:t xml:space="preserve">, </w:t>
+      </w:r>
+      <w:r>
+        <w:rPr>
+          <w:rFonts w:ascii="Arial" w:hAnsi="Arial" w:cs="Arial"/>
+          <w:sz w:val="24"/>
+          <w:szCs w:val="24"/>
+        </w:rPr>
+        <w:t>remaining seats</w:t>
+      </w:r>
+      <w:r>
+        <w:rPr>
+          <w:rFonts w:ascii="Arial" w:hAnsi="Arial" w:cs="Arial"/>
+          <w:sz w:val="24"/>
+          <w:szCs w:val="24"/>
+        </w:rPr>
+        <w:t>,</w:t>
+      </w:r>
+      <w:r>
+        <w:rPr>
+          <w:rFonts w:ascii="Arial" w:hAnsi="Arial" w:cs="Arial"/>
+          <w:sz w:val="24"/>
+          <w:szCs w:val="24"/>
+        </w:rPr>
+        <w:t xml:space="preserve"> </w:t>
+      </w:r>
+      <w:r>
+        <w:rPr>
+          <w:rFonts w:ascii="Arial" w:hAnsi="Arial" w:cs="Arial"/>
+          <w:sz w:val="24"/>
+          <w:szCs w:val="24"/>
+        </w:rPr>
+        <w:t>bookings made for the journey</w:t>
+      </w:r>
+      <w:r>
+        <w:rPr>
+          <w:rFonts w:ascii="Arial" w:hAnsi="Arial" w:cs="Arial"/>
+          <w:sz w:val="24"/>
+          <w:szCs w:val="24"/>
+        </w:rPr>
+        <w:t xml:space="preserve">, </w:t>
+      </w:r>
+      <w:r>
+        <w:rPr>
+          <w:rFonts w:ascii="Arial" w:hAnsi="Arial" w:cs="Arial"/>
+          <w:sz w:val="24"/>
+          <w:szCs w:val="24"/>
+        </w:rPr>
+        <w:t>locations to pick up booked passenger from.</w:t>
+      </w:r>
+    </w:p>
+    <w:p>
+      <w:pPr>
+        <w:pStyle w:val="ListParagraph"/>
+        <w:numPr>
+          <w:ilvl w:val="0"/>
+          <w:numId w:val="1"/>
+        </w:numPr>
+        <w:rPr>
+          <w:sz w:val="24"/>
+          <w:szCs w:val="24"/>
+        </w:rPr>
+      </w:pPr>
+      <w:r>
+        <w:rPr>
+          <w:rFonts w:ascii="Arial" w:hAnsi="Arial" w:cs="Arial"/>
+          <w:sz w:val="24"/>
+          <w:szCs w:val="24"/>
+        </w:rPr>
+        <w:t>Bus drivers maybe operating on behalf of various companies which are all aggregated onto one system</w:t>
+      </w:r>
+      <w:r>
+        <w:rPr>
+          <w:rFonts w:ascii="Arial" w:hAnsi="Arial" w:cs="Arial"/>
+          <w:sz w:val="24"/>
+          <w:szCs w:val="24"/>
+        </w:rPr>
+        <w:t>?</w:t>
+      </w:r>
+    </w:p>
+    <w:p>
+      <w:pPr>
+        <w:pStyle w:val="ListParagraph"/>
+        <w:numPr>
+          <w:ilvl w:val="0"/>
+          <w:numId w:val="1"/>
+        </w:numPr>
+        <w:rPr>
+          <w:sz w:val="24"/>
+          <w:szCs w:val="24"/>
+        </w:rPr>
+      </w:pPr>
+      <w:r>
+        <w:rPr>
+          <w:rFonts w:ascii="Arial" w:hAnsi="Arial" w:cs="Arial"/>
+          <w:sz w:val="24"/>
+          <w:szCs w:val="24"/>
+        </w:rPr>
+        <w:t xml:space="preserve">Update journey information at the end of a journey, </w:t>
+      </w:r>
+      <w:r>
+        <w:rPr>
+          <w:rFonts w:ascii="Arial" w:hAnsi="Arial" w:cs="Arial"/>
+          <w:sz w:val="24"/>
+          <w:szCs w:val="24"/>
+        </w:rPr>
+        <w:t>for</w:t>
+      </w:r>
+      <w:r>
+        <w:rPr>
+          <w:rFonts w:ascii="Arial" w:hAnsi="Arial" w:cs="Arial"/>
+          <w:sz w:val="24"/>
+          <w:szCs w:val="24"/>
+        </w:rPr>
+        <w:t xml:space="preserve"> the system</w:t>
+      </w:r>
+      <w:r>
+        <w:rPr>
+          <w:rFonts w:ascii="Arial" w:hAnsi="Arial" w:cs="Arial"/>
+          <w:sz w:val="24"/>
+          <w:szCs w:val="24"/>
+        </w:rPr>
+        <w:t xml:space="preserve"> to calculate appropriate information e.g. new average time for the</w:t>
+      </w:r>
+      <w:r>
+        <w:rPr>
+          <w:rFonts w:ascii="Arial" w:hAnsi="Arial" w:cs="Arial"/>
+          <w:sz w:val="24"/>
+          <w:szCs w:val="24"/>
+        </w:rPr>
+        <w:t xml:space="preserve"> bus route.</w:t>
+      </w:r>
+    </w:p>
+    <w:p>
+      <w:pPr>
+        <w:rPr>
+          <w:sz w:val="24"/>
+          <w:szCs w:val="24"/>
+        </w:rPr>
+      </w:pPr>
     </w:p>
     <w:p>
       <w:pPr>
@@ -566,7 +2055,25 @@
           <w:szCs w:val="24"/>
           <w:u w:val="single"/>
         </w:rPr>
-        <w:t>Admin:</w:t>
+        <w:t>Admin</w:t>
+      </w:r>
+      <w:r>
+        <w:rPr>
+          <w:rFonts w:ascii="Arial" w:eastAsia="Arial" w:hAnsi="Arial" w:cs="Arial"/>
+          <w:sz w:val="24"/>
+          <w:szCs w:val="24"/>
+          <w:u w:val="single"/>
+        </w:rPr>
+        <w:t xml:space="preserve"> application</w:t>
+      </w:r>
+      <w:r>
+        <w:rPr>
+          <w:rFonts w:ascii="Arial" w:eastAsia="Arial" w:hAnsi="Arial" w:cs="Arial"/>
+          <w:sz w:val="24"/>
+          <w:szCs w:val="24"/>
+          <w:u w:val="single"/>
+        </w:rPr>
+        <w:t>:</w:t>
       </w:r>
     </w:p>
     <w:p>
@@ -590,6 +2097,22 @@
         </w:rPr>
         <w:t>Maintain record of what buses are in the depot</w:t>
       </w:r>
+      <w:r>
+        <w:rPr>
+          <w:rFonts w:ascii="Arial" w:eastAsia="Arial" w:hAnsi="Arial" w:cs="Arial"/>
+          <w:sz w:val="24"/>
+          <w:szCs w:val="24"/>
+        </w:rPr>
+        <w:t xml:space="preserve"> and their </w:t>
+      </w:r>
+      <w:r>
+        <w:rPr>
+          <w:rFonts w:ascii="Arial" w:eastAsia="Arial" w:hAnsi="Arial" w:cs="Arial"/>
+          <w:sz w:val="24"/>
+          <w:szCs w:val="24"/>
+        </w:rPr>
+        <w:t>status; they could be in for repairs, on a service or in active.</w:t>
+      </w:r>
     </w:p>
     <w:p>
       <w:pPr>
@@ -637,6 +2160,75 @@
     </w:p>
     <w:p>
       <w:pPr>
+        <w:pStyle w:val="ListParagraph"/>
+        <w:numPr>
+          <w:ilvl w:val="0"/>
+          <w:numId w:val="4"/>
+        </w:numPr>
+        <w:rPr>
+          <w:rFonts w:ascii="Arial" w:eastAsia="Arial" w:hAnsi="Arial" w:cs="Arial"/>
+          <w:sz w:val="24"/>
+          <w:szCs w:val="24"/>
+        </w:rPr>
+      </w:pPr>
+      <w:r>
+        <w:rPr>
+          <w:rFonts w:ascii="Arial" w:eastAsia="Arial" w:hAnsi="Arial" w:cs="Arial"/>
+          <w:sz w:val="24"/>
+          <w:szCs w:val="24"/>
+        </w:rPr>
+        <w:t>View current timetables for buses.</w:t>
+      </w:r>
+    </w:p>
+    <w:p>
+      <w:pPr>
+        <w:pStyle w:val="ListParagraph"/>
+        <w:numPr>
+          <w:ilvl w:val="0"/>
+          <w:numId w:val="4"/>
+        </w:numPr>
+        <w:rPr>
+          <w:rFonts w:ascii="Arial" w:eastAsia="Arial" w:hAnsi="Arial" w:cs="Arial"/>
+          <w:sz w:val="24"/>
+          <w:szCs w:val="24"/>
+        </w:rPr>
+      </w:pPr>
+      <w:r>
+        <w:rPr>
+          <w:rFonts w:ascii="Arial" w:eastAsia="Arial" w:hAnsi="Arial" w:cs="Arial"/>
+          <w:sz w:val="24"/>
+          <w:szCs w:val="24"/>
+        </w:rPr>
+        <w:t>Deploy replacement services in the event of a bus breakdown</w:t>
+      </w:r>
+      <w:r>
+        <w:rPr>
+          <w:rFonts w:ascii="Arial" w:eastAsia="Arial" w:hAnsi="Arial" w:cs="Arial"/>
+          <w:sz w:val="24"/>
+          <w:szCs w:val="24"/>
+        </w:rPr>
+        <w:t xml:space="preserve"> and therefore assisting passenger</w:t>
+      </w:r>
+      <w:r>
+        <w:rPr>
+          <w:rFonts w:ascii="Arial" w:eastAsia="Arial" w:hAnsi="Arial" w:cs="Arial"/>
+          <w:sz w:val="24"/>
+          <w:szCs w:val="24"/>
+        </w:rPr>
+        <w:t>s.</w:t>
+      </w:r>
+    </w:p>
+    <w:p>
+      <w:pPr>
+        <w:rPr>
+          <w:rFonts w:ascii="Arial" w:eastAsia="Arial" w:hAnsi="Arial" w:cs="Arial"/>
+          <w:sz w:val="24"/>
+          <w:szCs w:val="24"/>
+        </w:rPr>
+      </w:pPr>
+    </w:p>
+    <w:p>
+      <w:pPr>
         <w:ind w:left="360"/>
         <w:rPr>
           <w:rFonts w:ascii="Arial" w:eastAsia="Arial" w:hAnsi="Arial" w:cs="Arial"/>
@@ -644,8 +2236,6 @@
           <w:szCs w:val="24"/>
         </w:rPr>
       </w:pPr>
-      <w:bookmarkStart w:id="0" w:name="_GoBack"/>
-      <w:bookmarkEnd w:id="0"/>
     </w:p>
     <w:sectPr>
       <w:pgSz w:w="12240" w:h="15840"/>
@@ -658,7 +2248,7 @@
 </file>
 
 <file path=word/numbering.xml><?xml version="1.0" encoding="utf-8"?>
-<w:numbering xmlns:wpc="http://schemas.microsoft.com/office/word/2010/wordprocessingCanvas" xmlns:cx="http://schemas.microsoft.com/office/drawing/2014/chartex" xmlns:cx1="http://schemas.microsoft.com/office/drawing/2015/9/8/chartex" xmlns:mc="http://schemas.openxmlformats.org/markup-compatibility/2006" xmlns:o="urn:schemas-microsoft-com:office:office" xmlns:r="http://schemas.openxmlformats.org/officeDocument/2006/relationships" xmlns:m="http://schemas.openxmlformats.org/officeDocument/2006/math" xmlns:v="urn:schemas-microsoft-com:vml" xmlns:wp14="http://schemas.microsoft.com/office/word/2010/wordprocessingDrawing" xmlns:wp="http://schemas.openxmlformats.org/drawingml/2006/wordprocessingDrawing" xmlns:w10="urn:schemas-microsoft-com:office:word" xmlns:w="http://schemas.openxmlformats.org/wordprocessingml/2006/main" xmlns:w14="http://schemas.microsoft.com/office/word/2010/wordml" xmlns:w15="http://schemas.microsoft.com/office/word/2012/wordml" xmlns:w16se="http://schemas.microsoft.com/office/word/2015/wordml/symex" xmlns:wpg="http://schemas.microsoft.com/office/word/2010/wordprocessingGroup" xmlns:wpi="http://schemas.microsoft.com/office/word/2010/wordprocessingInk" xmlns:wne="http://schemas.microsoft.com/office/word/2006/wordml" xmlns:wps="http://schemas.microsoft.com/office/word/2010/wordprocessingShape" mc:Ignorable="w14 w15 w16se wp14">
+<w:numbering xmlns:wpc="http://schemas.microsoft.com/office/word/2010/wordprocessingCanvas" xmlns:cx="http://schemas.microsoft.com/office/drawing/2014/chartex" xmlns:cx1="http://schemas.microsoft.com/office/drawing/2015/9/8/chartex" xmlns:cx2="http://schemas.microsoft.com/office/drawing/2015/10/21/chartex" xmlns:cx3="http://schemas.microsoft.com/office/drawing/2016/5/9/chartex" xmlns:cx4="http://schemas.microsoft.com/office/drawing/2016/5/10/chartex" xmlns:cx5="http://schemas.microsoft.com/office/drawing/2016/5/11/chartex" xmlns:cx6="http://schemas.microsoft.com/office/drawing/2016/5/12/chartex" xmlns:cx7="http://schemas.microsoft.com/office/drawing/2016/5/13/chartex" xmlns:cx8="http://schemas.microsoft.com/office/drawing/2016/5/14/chartex" xmlns:mc="http://schemas.openxmlformats.org/markup-compatibility/2006" xmlns:aink="http://schemas.microsoft.com/office/drawing/2016/ink" xmlns:am3d="http://schemas.microsoft.com/office/drawing/2017/model3d" xmlns:o="urn:schemas-microsoft-com:office:office" xmlns:r="http://schemas.openxmlformats.org/officeDocument/2006/relationships" xmlns:m="http://schemas.openxmlformats.org/officeDocument/2006/math" xmlns:v="urn:schemas-microsoft-com:vml" xmlns:wp14="http://schemas.microsoft.com/office/word/2010/wordprocessingDrawing" xmlns:wp="http://schemas.openxmlformats.org/drawingml/2006/wordprocessingDrawing" xmlns:w10="urn:schemas-microsoft-com:office:word" xmlns:w="http://schemas.openxmlformats.org/wordprocessingml/2006/main" xmlns:w14="http://schemas.microsoft.com/office/word/2010/wordml" xmlns:w15="http://schemas.microsoft.com/office/word/2012/wordml" xmlns:w16cid="http://schemas.microsoft.com/office/word/2016/wordml/cid" xmlns:w16se="http://schemas.microsoft.com/office/word/2015/wordml/symex" xmlns:wpg="http://schemas.microsoft.com/office/word/2010/wordprocessingGroup" xmlns:wpi="http://schemas.microsoft.com/office/word/2010/wordprocessingInk" xmlns:wne="http://schemas.microsoft.com/office/word/2006/wordml" xmlns:wps="http://schemas.microsoft.com/office/word/2010/wordprocessingShape" mc:Ignorable="w14 w15 w16se w16cid wp14">
   <w:abstractNum w:abstractNumId="0" w15:restartNumberingAfterBreak="0">
     <w:nsid w:val="1558132C"/>
     <w:multiLevelType w:val="hybridMultilevel"/>
@@ -773,6 +2363,96 @@
     </w:lvl>
   </w:abstractNum>
   <w:abstractNum w:abstractNumId="1" w15:restartNumberingAfterBreak="0">
+    <w:nsid w:val="26B82498"/>
+    <w:multiLevelType w:val="hybridMultilevel"/>
+    <w:tmpl w:val="2488D170"/>
+    <w:lvl w:ilvl="0" w:tplc="0809000F">
+      <w:start w:val="1"/>
+      <w:numFmt w:val="decimal"/>
+      <w:lvlText w:val="%1."/>
+      <w:lvlJc w:val="left"/>
+      <w:pPr>
+        <w:ind w:left="720" w:hanging="360"/>
+      </w:pPr>
+      <w:rPr>
+        <w:rFonts w:hint="default"/>
+        <w:b w:val="0"/>
+      </w:rPr>
+    </w:lvl>
+    <w:lvl w:ilvl="1" w:tplc="08090019" w:tentative="1">
+      <w:start w:val="1"/>
+      <w:numFmt w:val="lowerLetter"/>
+      <w:lvlText w:val="%2."/>
+      <w:lvlJc w:val="left"/>
+      <w:pPr>
+        <w:ind w:left="1440" w:hanging="360"/>
+      </w:pPr>
+    </w:lvl>
+    <w:lvl w:ilvl="2" w:tplc="0809001B" w:tentative="1">
+      <w:start w:val="1"/>
+      <w:numFmt w:val="lowerRoman"/>
+      <w:lvlText w:val="%3."/>
+      <w:lvlJc w:val="right"/>
+      <w:pPr>
+        <w:ind w:left="2160" w:hanging="180"/>
+      </w:pPr>
+    </w:lvl>
+    <w:lvl w:ilvl="3" w:tplc="0809000F" w:tentative="1">
+      <w:start w:val="1"/>
+      <w:numFmt w:val="decimal"/>
+      <w:lvlText w:val="%4."/>
+      <w:lvlJc w:val="left"/>
+      <w:pPr>
+        <w:ind w:left="2880" w:hanging="360"/>
+      </w:pPr>
+    </w:lvl>
+    <w:lvl w:ilvl="4" w:tplc="08090019" w:tentative="1">
+      <w:start w:val="1"/>
+      <w:numFmt w:val="lowerLetter"/>
+      <w:lvlText w:val="%5."/>
+      <w:lvlJc w:val="left"/>
+      <w:pPr>
+        <w:ind w:left="3600" w:hanging="360"/>
+      </w:pPr>
+    </w:lvl>
+    <w:lvl w:ilvl="5" w:tplc="0809001B" w:tentative="1">
+      <w:start w:val="1"/>
+      <w:numFmt w:val="lowerRoman"/>
+      <w:lvlText w:val="%6."/>
+      <w:lvlJc w:val="right"/>
+      <w:pPr>
+        <w:ind w:left="4320" w:hanging="180"/>
+      </w:pPr>
+    </w:lvl>
+    <w:lvl w:ilvl="6" w:tplc="0809000F" w:tentative="1">
+      <w:start w:val="1"/>
+      <w:numFmt w:val="decimal"/>
+      <w:lvlText w:val="%7."/>
+      <w:lvlJc w:val="left"/>
+      <w:pPr>
+        <w:ind w:left="5040" w:hanging="360"/>
+      </w:pPr>
+    </w:lvl>
+    <w:lvl w:ilvl="7" w:tplc="08090019" w:tentative="1">
+      <w:start w:val="1"/>
+      <w:numFmt w:val="lowerLetter"/>
+      <w:lvlText w:val="%8."/>
+      <w:lvlJc w:val="left"/>
+      <w:pPr>
+        <w:ind w:left="5760" w:hanging="360"/>
+      </w:pPr>
+    </w:lvl>
+    <w:lvl w:ilvl="8" w:tplc="0809001B" w:tentative="1">
+      <w:start w:val="1"/>
+      <w:numFmt w:val="lowerRoman"/>
+      <w:lvlText w:val="%9."/>
+      <w:lvlJc w:val="right"/>
+      <w:pPr>
+        <w:ind w:left="6480" w:hanging="180"/>
+      </w:pPr>
+    </w:lvl>
+  </w:abstractNum>
+  <w:abstractNum w:abstractNumId="2" w15:restartNumberingAfterBreak="0">
     <w:nsid w:val="32F7743A"/>
     <w:multiLevelType w:val="hybridMultilevel"/>
     <w:tmpl w:val="C918299A"/>
@@ -885,7 +2565,120 @@
       </w:rPr>
     </w:lvl>
   </w:abstractNum>
-  <w:abstractNum w:abstractNumId="2" w15:restartNumberingAfterBreak="0">
+  <w:abstractNum w:abstractNumId="3" w15:restartNumberingAfterBreak="0">
+    <w:nsid w:val="3A8B1CF9"/>
+    <w:multiLevelType w:val="hybridMultilevel"/>
+    <w:tmpl w:val="134EF782"/>
+    <w:lvl w:ilvl="0" w:tplc="733C300E">
+      <w:start w:val="1"/>
+      <w:numFmt w:val="bullet"/>
+      <w:lvlText w:val="-"/>
+      <w:lvlJc w:val="left"/>
+      <w:pPr>
+        <w:ind w:left="720" w:hanging="360"/>
+      </w:pPr>
+      <w:rPr>
+        <w:rFonts w:ascii="Arial" w:eastAsia="Arial" w:hAnsi="Arial" w:cs="Arial" w:hint="default"/>
+      </w:rPr>
+    </w:lvl>
+    <w:lvl w:ilvl="1" w:tplc="08090003" w:tentative="1">
+      <w:start w:val="1"/>
+      <w:numFmt w:val="bullet"/>
+      <w:lvlText w:val="o"/>
+      <w:lvlJc w:val="left"/>
+      <w:pPr>
+        <w:ind w:left="1440" w:hanging="360"/>
+      </w:pPr>
+      <w:rPr>
+        <w:rFonts w:ascii="Courier New" w:hAnsi="Courier New" w:cs="Courier New" w:hint="default"/>
+      </w:rPr>
+    </w:lvl>
+    <w:lvl w:ilvl="2" w:tplc="08090005" w:tentative="1">
+      <w:start w:val="1"/>
+      <w:numFmt w:val="bullet"/>
+      <w:lvlText w:val=""/>
+      <w:lvlJc w:val="left"/>
+      <w:pPr>
+        <w:ind w:left="2160" w:hanging="360"/>
+      </w:pPr>
+      <w:rPr>
+        <w:rFonts w:ascii="Wingdings" w:hAnsi="Wingdings" w:hint="default"/>
+      </w:rPr>
+    </w:lvl>
+    <w:lvl w:ilvl="3" w:tplc="08090001" w:tentative="1">
+      <w:start w:val="1"/>
+      <w:numFmt w:val="bullet"/>
+      <w:lvlText w:val=""/>
+      <w:lvlJc w:val="left"/>
+      <w:pPr>
+        <w:ind w:left="2880" w:hanging="360"/>
+      </w:pPr>
+      <w:rPr>
+        <w:rFonts w:ascii="Symbol" w:hAnsi="Symbol" w:hint="default"/>
+      </w:rPr>
+    </w:lvl>
+    <w:lvl w:ilvl="4" w:tplc="08090003" w:tentative="1">
+      <w:start w:val="1"/>
+      <w:numFmt w:val="bullet"/>
+      <w:lvlText w:val="o"/>
+      <w:lvlJc w:val="left"/>
+      <w:pPr>
+        <w:ind w:left="3600" w:hanging="360"/>
+      </w:pPr>
+      <w:rPr>
+        <w:rFonts w:ascii="Courier New" w:hAnsi="Courier New" w:cs="Courier New" w:hint="default"/>
+      </w:rPr>
+    </w:lvl>
+    <w:lvl w:ilvl="5" w:tplc="08090005" w:tentative="1">
+      <w:start w:val="1"/>
+      <w:numFmt w:val="bullet"/>
+      <w:lvlText w:val=""/>
+      <w:lvlJc w:val="left"/>
+      <w:pPr>
+        <w:ind w:left="4320" w:hanging="360"/>
+      </w:pPr>
+      <w:rPr>
+        <w:rFonts w:ascii="Wingdings" w:hAnsi="Wingdings" w:hint="default"/>
+      </w:rPr>
+    </w:lvl>
+    <w:lvl w:ilvl="6" w:tplc="08090001" w:tentative="1">
+      <w:start w:val="1"/>
+      <w:numFmt w:val="bullet"/>
+      <w:lvlText w:val=""/>
+      <w:lvlJc w:val="left"/>
+      <w:pPr>
+        <w:ind w:left="5040" w:hanging="360"/>
+      </w:pPr>
+      <w:rPr>
+        <w:rFonts w:ascii="Symbol" w:hAnsi="Symbol" w:hint="default"/>
+      </w:rPr>
+    </w:lvl>
+    <w:lvl w:ilvl="7" w:tplc="08090003" w:tentative="1">
+      <w:start w:val="1"/>
+      <w:numFmt w:val="bullet"/>
+      <w:lvlText w:val="o"/>
+      <w:lvlJc w:val="left"/>
+      <w:pPr>
+        <w:ind w:left="5760" w:hanging="360"/>
+      </w:pPr>
+      <w:rPr>
+        <w:rFonts w:ascii="Courier New" w:hAnsi="Courier New" w:cs="Courier New" w:hint="default"/>
+      </w:rPr>
+    </w:lvl>
+    <w:lvl w:ilvl="8" w:tplc="08090005" w:tentative="1">
+      <w:start w:val="1"/>
+      <w:numFmt w:val="bullet"/>
+      <w:lvlText w:val=""/>
+      <w:lvlJc w:val="left"/>
+      <w:pPr>
+        <w:ind w:left="6480" w:hanging="360"/>
+      </w:pPr>
+      <w:rPr>
+        <w:rFonts w:ascii="Wingdings" w:hAnsi="Wingdings" w:hint="default"/>
+      </w:rPr>
+    </w:lvl>
+  </w:abstractNum>
+  <w:abstractNum w:abstractNumId="4" w15:restartNumberingAfterBreak="0">
     <w:nsid w:val="4AA30673"/>
     <w:multiLevelType w:val="hybridMultilevel"/>
     <w:tmpl w:val="21D8A5B4"/>
@@ -998,7 +2791,7 @@
       </w:rPr>
     </w:lvl>
   </w:abstractNum>
-  <w:abstractNum w:abstractNumId="3" w15:restartNumberingAfterBreak="0">
+  <w:abstractNum w:abstractNumId="5" w15:restartNumberingAfterBreak="0">
     <w:nsid w:val="62FA57FE"/>
     <w:multiLevelType w:val="hybridMultilevel"/>
     <w:tmpl w:val="EC8C4A0C"/>
@@ -1111,7 +2904,7 @@
       </w:rPr>
     </w:lvl>
   </w:abstractNum>
-  <w:abstractNum w:abstractNumId="4" w15:restartNumberingAfterBreak="0">
+  <w:abstractNum w:abstractNumId="6" w15:restartNumberingAfterBreak="0">
     <w:nsid w:val="7A875B5E"/>
     <w:multiLevelType w:val="hybridMultilevel"/>
     <w:tmpl w:val="C22ED590"/>
@@ -1225,25 +3018,31 @@
     </w:lvl>
   </w:abstractNum>
   <w:num w:numId="1">
-    <w:abstractNumId w:val="3"/>
+    <w:abstractNumId w:val="5"/>
   </w:num>
   <w:num w:numId="2">
     <w:abstractNumId w:val="0"/>
   </w:num>
   <w:num w:numId="3">
+    <w:abstractNumId w:val="4"/>
+  </w:num>
+  <w:num w:numId="4">
     <w:abstractNumId w:val="2"/>
   </w:num>
-  <w:num w:numId="4">
+  <w:num w:numId="5">
+    <w:abstractNumId w:val="6"/>
+  </w:num>
+  <w:num w:numId="6">
     <w:abstractNumId w:val="1"/>
   </w:num>
-  <w:num w:numId="5">
-    <w:abstractNumId w:val="4"/>
+  <w:num w:numId="7">
+    <w:abstractNumId w:val="3"/>
   </w:num>
 </w:numbering>
 </file>
 
 <file path=word/styles.xml><?xml version="1.0" encoding="utf-8"?>
-<w:styles xmlns:mc="http://schemas.openxmlformats.org/markup-compatibility/2006" xmlns:r="http://schemas.openxmlformats.org/officeDocument/2006/relationships" xmlns:w="http://schemas.openxmlformats.org/wordprocessingml/2006/main" xmlns:w14="http://schemas.microsoft.com/office/word/2010/wordml" xmlns:w15="http://schemas.microsoft.com/office/word/2012/wordml" xmlns:w16se="http://schemas.microsoft.com/office/word/2015/wordml/symex" mc:Ignorable="w14 w15 w16se">
+<w:styles xmlns:mc="http://schemas.openxmlformats.org/markup-compatibility/2006" xmlns:r="http://schemas.openxmlformats.org/officeDocument/2006/relationships" xmlns:w="http://schemas.openxmlformats.org/wordprocessingml/2006/main" xmlns:w14="http://schemas.microsoft.com/office/word/2010/wordml" xmlns:w15="http://schemas.microsoft.com/office/word/2012/wordml" xmlns:w16cid="http://schemas.microsoft.com/office/word/2016/wordml/cid" xmlns:w16se="http://schemas.microsoft.com/office/word/2015/wordml/symex" mc:Ignorable="w14 w15 w16se w16cid">
   <w:docDefaults>
     <w:rPrDefault>
       <w:rPr>
@@ -1259,7 +3058,7 @@
       </w:pPr>
     </w:pPrDefault>
   </w:docDefaults>
-  <w:latentStyles w:defLockedState="0" w:defUIPriority="99" w:defSemiHidden="0" w:defUnhideWhenUsed="0" w:defQFormat="0" w:count="371">
+  <w:latentStyles w:defLockedState="0" w:defUIPriority="99" w:defSemiHidden="0" w:defUnhideWhenUsed="0" w:defQFormat="0" w:count="375">
     <w:lsdException w:name="Normal" w:uiPriority="0" w:qFormat="1"/>
     <w:lsdException w:name="heading 1" w:uiPriority="9" w:qFormat="1"/>
     <w:lsdException w:name="heading 2" w:semiHidden="1" w:uiPriority="9" w:unhideWhenUsed="1" w:qFormat="1"/>
@@ -1365,7 +3164,6 @@
     <w:lsdException w:name="HTML Sample" w:semiHidden="1" w:unhideWhenUsed="1"/>
     <w:lsdException w:name="HTML Typewriter" w:semiHidden="1" w:unhideWhenUsed="1"/>
     <w:lsdException w:name="HTML Variable" w:semiHidden="1" w:unhideWhenUsed="1"/>
-    <w:lsdException w:name="Normal Table" w:semiHidden="1" w:unhideWhenUsed="1"/>
     <w:lsdException w:name="annotation subject" w:semiHidden="1" w:unhideWhenUsed="1"/>
     <w:lsdException w:name="No List" w:semiHidden="1" w:unhideWhenUsed="1"/>
     <w:lsdException w:name="Outline List 1" w:semiHidden="1" w:unhideWhenUsed="1"/>
@@ -1409,10 +3207,8 @@
     <w:lsdException w:name="Table Elegant" w:semiHidden="1" w:unhideWhenUsed="1"/>
     <w:lsdException w:name="Table Professional" w:semiHidden="1" w:unhideWhenUsed="1"/>
     <w:lsdException w:name="Table Subtle 1" w:semiHidden="1" w:unhideWhenUsed="1"/>
-    <w:lsdException w:name="Table Subtle 2" w:semiHidden="1" w:unhideWhenUsed="1"/>
     <w:lsdException w:name="Table Web 1" w:semiHidden="1" w:unhideWhenUsed="1"/>
     <w:lsdException w:name="Table Web 2" w:semiHidden="1" w:unhideWhenUsed="1"/>
-    <w:lsdException w:name="Table Web 3" w:semiHidden="1" w:unhideWhenUsed="1"/>
     <w:lsdException w:name="Balloon Text" w:semiHidden="1" w:unhideWhenUsed="1"/>
     <w:lsdException w:name="Table Grid" w:uiPriority="39"/>
     <w:lsdException w:name="Table Theme" w:semiHidden="1" w:unhideWhenUsed="1"/>
@@ -1631,6 +3427,10 @@
     <w:lsdException w:name="List Table 5 Dark Accent 6" w:uiPriority="50"/>
     <w:lsdException w:name="List Table 6 Colorful Accent 6" w:uiPriority="51"/>
     <w:lsdException w:name="List Table 7 Colorful Accent 6" w:uiPriority="52"/>
+    <w:lsdException w:name="Mention" w:semiHidden="1" w:unhideWhenUsed="1"/>
+    <w:lsdException w:name="Smart Hyperlink" w:semiHidden="1" w:unhideWhenUsed="1"/>
+    <w:lsdException w:name="Hashtag" w:semiHidden="1" w:unhideWhenUsed="1"/>
+    <w:lsdException w:name="Unresolved Mention" w:semiHidden="1" w:unhideWhenUsed="1"/>
   </w:latentStyles>
   <w:style w:type="paragraph" w:default="1" w:styleId="Normal">
     <w:name w:val="Normal"/>

</xml_diff>

<commit_message>
Updated Initial Planning Document
</commit_message>
<xml_diff>
--- a/Documents/PRCS252 - Integrating Project - Initial Planning Document.docx
+++ b/Documents/PRCS252 - Integrating Project - Initial Planning Document.docx
@@ -178,7 +178,7 @@
           <w:sz w:val="24"/>
           <w:szCs w:val="24"/>
         </w:rPr>
-        <w:t xml:space="preserve"> </w:t>
+        <w:t xml:space="preserve"> Team member, database developer and C# programmer </w:t>
       </w:r>
     </w:p>
     <w:p>
@@ -232,6 +232,14 @@
         </w:rPr>
         <w:t xml:space="preserve">– </w:t>
       </w:r>
+      <w:r>
+        <w:rPr>
+          <w:rFonts w:ascii="Arial" w:eastAsia="Arial" w:hAnsi="Arial" w:cs="Arial"/>
+          <w:sz w:val="24"/>
+          <w:szCs w:val="24"/>
+        </w:rPr>
+        <w:t>Team member, web developer, HCI and C# programmer</w:t>
+      </w:r>
     </w:p>
     <w:p>
       <w:pPr>
@@ -264,6 +272,14 @@
         </w:rPr>
         <w:t xml:space="preserve">– </w:t>
       </w:r>
+      <w:r>
+        <w:rPr>
+          <w:rFonts w:ascii="Arial" w:eastAsia="Arial" w:hAnsi="Arial" w:cs="Arial"/>
+          <w:sz w:val="24"/>
+          <w:szCs w:val="24"/>
+        </w:rPr>
+        <w:t>Team member, database developer and C#/Java programmer</w:t>
+      </w:r>
     </w:p>
     <w:p>
       <w:pPr>
@@ -305,6 +321,22 @@
         </w:rPr>
         <w:t>–</w:t>
       </w:r>
+      <w:r>
+        <w:rPr>
+          <w:rFonts w:ascii="Arial" w:eastAsia="Arial" w:hAnsi="Arial" w:cs="Arial"/>
+          <w:sz w:val="24"/>
+          <w:szCs w:val="24"/>
+        </w:rPr>
+        <w:t xml:space="preserve"> Team member, database </w:t>
+      </w:r>
+      <w:r>
+        <w:rPr>
+          <w:rFonts w:ascii="Arial" w:eastAsia="Arial" w:hAnsi="Arial" w:cs="Arial"/>
+          <w:sz w:val="24"/>
+          <w:szCs w:val="24"/>
+        </w:rPr>
+        <w:t>developer and HCI</w:t>
+      </w:r>
     </w:p>
     <w:p>
       <w:pPr>
@@ -557,10 +589,19 @@
       <w:r>
         <w:rPr>
           <w:rFonts w:ascii="Arial" w:eastAsia="Arial" w:hAnsi="Arial" w:cs="Arial"/>
-          <w:sz w:val="24"/>
-          <w:szCs w:val="24"/>
-        </w:rPr>
-        <w:t xml:space="preserve">HTML/CSS/JavaScript; used to develop website for admin </w:t>
+          <w:b/>
+          <w:sz w:val="24"/>
+          <w:szCs w:val="24"/>
+        </w:rPr>
+        <w:t>HTML/CSS/JavaScript</w:t>
+      </w:r>
+      <w:r>
+        <w:rPr>
+          <w:rFonts w:ascii="Arial" w:eastAsia="Arial" w:hAnsi="Arial" w:cs="Arial"/>
+          <w:sz w:val="24"/>
+          <w:szCs w:val="24"/>
+        </w:rPr>
+        <w:t xml:space="preserve">; used to develop website for admin </w:t>
       </w:r>
       <w:r>
         <w:rPr>
@@ -570,6 +611,8 @@
         </w:rPr>
         <w:t>to manage the system.</w:t>
       </w:r>
+      <w:bookmarkStart w:id="0" w:name="_GoBack"/>
+      <w:bookmarkEnd w:id="0"/>
     </w:p>
     <w:p>
       <w:pPr>
@@ -587,10 +630,19 @@
       <w:r>
         <w:rPr>
           <w:rFonts w:ascii="Arial" w:eastAsia="Arial" w:hAnsi="Arial" w:cs="Arial"/>
-          <w:sz w:val="24"/>
-          <w:szCs w:val="24"/>
-        </w:rPr>
-        <w:t xml:space="preserve">GitHub; repository for version control and </w:t>
+          <w:b/>
+          <w:sz w:val="24"/>
+          <w:szCs w:val="24"/>
+        </w:rPr>
+        <w:t>GitHub</w:t>
+      </w:r>
+      <w:r>
+        <w:rPr>
+          <w:rFonts w:ascii="Arial" w:eastAsia="Arial" w:hAnsi="Arial" w:cs="Arial"/>
+          <w:sz w:val="24"/>
+          <w:szCs w:val="24"/>
+        </w:rPr>
+        <w:t xml:space="preserve">; repository for version control and </w:t>
       </w:r>
       <w:r>
         <w:rPr>
@@ -1866,8 +1918,6 @@
         </w:rPr>
         <w:t xml:space="preserve"> service</w:t>
       </w:r>
-      <w:bookmarkStart w:id="0" w:name="_GoBack"/>
-      <w:bookmarkEnd w:id="0"/>
       <w:r>
         <w:rPr>
           <w:rFonts w:ascii="Arial" w:hAnsi="Arial" w:cs="Arial"/>
@@ -3164,6 +3214,7 @@
     <w:lsdException w:name="HTML Sample" w:semiHidden="1" w:unhideWhenUsed="1"/>
     <w:lsdException w:name="HTML Typewriter" w:semiHidden="1" w:unhideWhenUsed="1"/>
     <w:lsdException w:name="HTML Variable" w:semiHidden="1" w:unhideWhenUsed="1"/>
+    <w:lsdException w:name="Normal Table" w:semiHidden="1" w:unhideWhenUsed="1"/>
     <w:lsdException w:name="annotation subject" w:semiHidden="1" w:unhideWhenUsed="1"/>
     <w:lsdException w:name="No List" w:semiHidden="1" w:unhideWhenUsed="1"/>
     <w:lsdException w:name="Outline List 1" w:semiHidden="1" w:unhideWhenUsed="1"/>
@@ -3207,8 +3258,10 @@
     <w:lsdException w:name="Table Elegant" w:semiHidden="1" w:unhideWhenUsed="1"/>
     <w:lsdException w:name="Table Professional" w:semiHidden="1" w:unhideWhenUsed="1"/>
     <w:lsdException w:name="Table Subtle 1" w:semiHidden="1" w:unhideWhenUsed="1"/>
+    <w:lsdException w:name="Table Subtle 2" w:semiHidden="1" w:unhideWhenUsed="1"/>
     <w:lsdException w:name="Table Web 1" w:semiHidden="1" w:unhideWhenUsed="1"/>
     <w:lsdException w:name="Table Web 2" w:semiHidden="1" w:unhideWhenUsed="1"/>
+    <w:lsdException w:name="Table Web 3" w:semiHidden="1" w:unhideWhenUsed="1"/>
     <w:lsdException w:name="Balloon Text" w:semiHidden="1" w:unhideWhenUsed="1"/>
     <w:lsdException w:name="Table Grid" w:uiPriority="39"/>
     <w:lsdException w:name="Table Theme" w:semiHidden="1" w:unhideWhenUsed="1"/>

</xml_diff>

<commit_message>
Updated initial planning document to fix some formatting errors
</commit_message>
<xml_diff>
--- a/Documents/PRCS252 - Integrating Project - Initial Planning Document.docx
+++ b/Documents/PRCS252 - Integrating Project - Initial Planning Document.docx
@@ -914,7 +914,7 @@
           <w:sz w:val="24"/>
           <w:szCs w:val="24"/>
         </w:rPr>
-        <w:t xml:space="preserve"> has moving stock in the form of coaches.I</w:t>
+        <w:t xml:space="preserve"> has moving stock in the form of coaches.</w:t>
       </w:r>
       <w:r>
         <w:rPr>
@@ -930,23 +930,7 @@
           <w:sz w:val="24"/>
           <w:szCs w:val="24"/>
         </w:rPr>
-        <w:t xml:space="preserve">n terms of the systems users there will be administrators, staff </w:t>
-      </w:r>
-      <w:r>
-        <w:rPr>
-          <w:rFonts w:ascii="Arial" w:hAnsi="Arial" w:eastAsia="Arial" w:cs="Arial"/>
-          <w:sz w:val="24"/>
-          <w:szCs w:val="24"/>
-        </w:rPr>
-        <w:t xml:space="preserve">who are the manager and coach drivers </w:t>
-      </w:r>
-      <w:r>
-        <w:rPr>
-          <w:rFonts w:ascii="Arial" w:hAnsi="Arial" w:eastAsia="Arial" w:cs="Arial"/>
-          <w:sz w:val="24"/>
-          <w:szCs w:val="24"/>
-        </w:rPr>
-        <w:t>and customers. The company has customers in the form of passengers who use their coach services to travel around the UK.</w:t>
+        <w:t>In terms of the systems users there will be administrators, staff who are the manager and coach drivers and customers. The company has customers in the form of passengers who use their coach services to travel around the UK.</w:t>
       </w:r>
     </w:p>
     <w:p>
@@ -1458,23 +1442,6 @@
         <w:t xml:space="preserve">Once logged on the driver's use for the system is to view their shift which will show the coach they will use, the route they will be taking with the timetable of when they should arrive and depart from each station. In terms of the view of the route, it will display their start destination which is where they currently should be, each station along the way and the end destination. </w:t>
       </w:r>
     </w:p>
-    <w:p>
-      <w:pPr>
-        <w:rPr>
-          <w:rFonts w:ascii="Arial" w:hAnsi="Arial" w:eastAsia="Arial" w:cs="Arial"/>
-          <w:sz w:val="24"/>
-          <w:szCs w:val="24"/>
-        </w:rPr>
-      </w:pPr>
-      <w:r>
-        <w:rPr>
-          <w:rFonts w:ascii="Arial" w:hAnsi="Arial" w:eastAsia="Arial" w:cs="Arial"/>
-          <w:sz w:val="24"/>
-          <w:szCs w:val="24"/>
-        </w:rPr>
-        <w:t>The device that is fitted into the cabin should have a simple UI that will allow the coach status to be update. To keep track of the journey the driver will use the system to update when they have arrived and departed from the coach station. They can also update the status in between each stop by updating that they have broken down or been delayed. If the coach has broken down, then the driver will need to input their location, so that a road side rescue can find them, or a new coach can be sent down from the nearest station. This will be used to update the customer on where the coach is currently, based on where the coach last departed, they can also compare it to the time they have been given for their journey start. The update on delays and breakdowns should also update the customers that there will be some delay on their journey.</w:t>
-      </w:r>
-    </w:p>
     <w:p w14:noSpellErr="1">
       <w:pPr>
         <w:rPr>
@@ -1489,6 +1456,23 @@
           <w:sz w:val="24"/>
           <w:szCs w:val="24"/>
         </w:rPr>
+        <w:t>The device that is fitted into the cabin should have a simple UI that will allow the coach status to be update. To keep track of the journey the driver will use the system to update when they have arrived and departed from the coach station. They can also update the status in between each stop by updating that they have broken down. If the coach has broken down, then the driver will need to input their location, so that a road side rescue can find them, or a new coach can be sent down from the nearest station. This will be used to update the customer on where the coach is currently, based on where the coach last departed, they can also compare it to the time they have been given for their journey start. The update on delays and breakdowns should also update the customers that there will be some delay on their journey.</w:t>
+      </w:r>
+    </w:p>
+    <w:p w14:noSpellErr="1">
+      <w:pPr>
+        <w:rPr>
+          <w:rFonts w:ascii="Arial" w:hAnsi="Arial" w:eastAsia="Arial" w:cs="Arial"/>
+          <w:sz w:val="24"/>
+          <w:szCs w:val="24"/>
+        </w:rPr>
+      </w:pPr>
+      <w:r>
+        <w:rPr>
+          <w:rFonts w:ascii="Arial" w:hAnsi="Arial" w:eastAsia="Arial" w:cs="Arial"/>
+          <w:sz w:val="24"/>
+          <w:szCs w:val="24"/>
+        </w:rPr>
         <w:t>When boarding the customers, the driver will view the current journeys passengers and view the list of booking references. They will then get the booking reference from the customer and confirm it on the system. This will allow the driver to know if everyone is on the coach.</w:t>
       </w:r>
     </w:p>
@@ -1689,7 +1673,6 @@
           <w:rFonts w:ascii="Arial" w:hAnsi="Arial" w:eastAsia="Arial" w:cs="Arial"/>
           <w:sz w:val="24"/>
           <w:szCs w:val="24"/>
-          <w:highlight w:val="yellow"/>
         </w:rPr>
         <w:t>The ID must contain two letters at the start and four numbers (e.g. AC1425).</w:t>
       </w:r>
@@ -1698,7 +1681,6 @@
           <w:rFonts w:ascii="Arial" w:hAnsi="Arial" w:eastAsia="Arial" w:cs="Arial"/>
           <w:sz w:val="24"/>
           <w:szCs w:val="24"/>
-          <w:highlight w:val="yellow"/>
         </w:rPr>
         <w:t xml:space="preserve"> </w:t>
       </w:r>
@@ -1707,7 +1689,6 @@
           <w:rFonts w:ascii="Arial" w:hAnsi="Arial" w:eastAsia="Arial" w:cs="Arial"/>
           <w:sz w:val="24"/>
           <w:szCs w:val="24"/>
-          <w:highlight w:val="yellow"/>
         </w:rPr>
         <w:t>Even though the coaches have ID’s they are not assigned routes dependent on that ID.</w:t>
       </w:r>
@@ -1716,7 +1697,6 @@
           <w:rFonts w:ascii="Arial" w:hAnsi="Arial" w:eastAsia="Arial" w:cs="Arial"/>
           <w:sz w:val="24"/>
           <w:szCs w:val="24"/>
-          <w:highlight w:val="yellow"/>
         </w:rPr>
         <w:t xml:space="preserve"> </w:t>
       </w:r>
@@ -1737,7 +1717,7 @@
         <w:t>he administrator will receive the update, they should then be able to send a replacement service that is closest to the broken-down coach.</w:t>
       </w:r>
     </w:p>
-    <w:p>
+    <w:p w14:noSpellErr="1">
       <w:pPr>
         <w:pStyle w:val="Normal"/>
         <w:rPr>
@@ -1752,58 +1732,45 @@
           <w:sz w:val="24"/>
           <w:szCs w:val="24"/>
         </w:rPr>
-        <w:t>Overtime there will be more coaches and staff members joining the company and routes will be changed to accommodate for different routes and journey lengths. The administrator will need to be able to create new routes</w:t>
-      </w:r>
-      <w:r>
-        <w:rPr>
-          <w:rFonts w:ascii="Arial" w:hAnsi="Arial" w:eastAsia="Arial" w:cs="Arial"/>
-          <w:sz w:val="24"/>
-          <w:szCs w:val="24"/>
-        </w:rPr>
-        <w:t xml:space="preserve">. </w:t>
-      </w:r>
-      <w:r>
-        <w:rPr>
-          <w:rFonts w:ascii="Arial" w:hAnsi="Arial" w:eastAsia="Arial" w:cs="Arial"/>
-          <w:sz w:val="24"/>
-          <w:szCs w:val="24"/>
-          <w:highlight w:val="yellow"/>
-        </w:rPr>
-        <w:t xml:space="preserve">All routes will have a coach number </w:t>
-      </w:r>
-      <w:r>
-        <w:rPr>
-          <w:rFonts w:ascii="Arial" w:hAnsi="Arial" w:eastAsia="Arial" w:cs="Arial"/>
-          <w:sz w:val="24"/>
-          <w:szCs w:val="24"/>
-          <w:highlight w:val="yellow"/>
-        </w:rPr>
-        <w:t>(e.g. 41</w:t>
-      </w:r>
-      <w:r>
-        <w:rPr>
-          <w:rFonts w:ascii="Arial" w:hAnsi="Arial" w:eastAsia="Arial" w:cs="Arial"/>
-          <w:sz w:val="24"/>
-          <w:szCs w:val="24"/>
-          <w:highlight w:val="yellow"/>
-        </w:rPr>
-        <w:t>2</w:t>
-      </w:r>
-      <w:r>
-        <w:rPr>
-          <w:rFonts w:ascii="Arial" w:hAnsi="Arial" w:eastAsia="Arial" w:cs="Arial"/>
-          <w:sz w:val="24"/>
-          <w:szCs w:val="24"/>
-          <w:highlight w:val="yellow"/>
-        </w:rPr>
-        <w:t>)</w:t>
-      </w:r>
-      <w:r>
-        <w:rPr>
-          <w:rFonts w:ascii="Arial" w:hAnsi="Arial" w:eastAsia="Arial" w:cs="Arial"/>
-          <w:sz w:val="24"/>
-          <w:szCs w:val="24"/>
-          <w:highlight w:val="yellow"/>
+        <w:t xml:space="preserve">Overtime there will be more coaches and staff members joining the company and routes will be changed to accommodate for different routes and journey lengths. The administrator will need to be able to create new routes. </w:t>
+      </w:r>
+      <w:r>
+        <w:rPr>
+          <w:rFonts w:ascii="Arial" w:hAnsi="Arial" w:eastAsia="Arial" w:cs="Arial"/>
+          <w:sz w:val="24"/>
+          <w:szCs w:val="24"/>
+        </w:rPr>
+        <w:t xml:space="preserve">All routes will have a </w:t>
+      </w:r>
+      <w:r>
+        <w:rPr>
+          <w:rFonts w:ascii="Arial" w:hAnsi="Arial" w:eastAsia="Arial" w:cs="Arial"/>
+          <w:sz w:val="24"/>
+          <w:szCs w:val="24"/>
+        </w:rPr>
+        <w:t>route</w:t>
+      </w:r>
+      <w:r>
+        <w:rPr>
+          <w:rFonts w:ascii="Arial" w:hAnsi="Arial" w:eastAsia="Arial" w:cs="Arial"/>
+          <w:sz w:val="24"/>
+          <w:szCs w:val="24"/>
+        </w:rPr>
+        <w:t xml:space="preserve"> number (e.g. 412) and so the driver will be assigned a coach and route</w:t>
+      </w:r>
+      <w:r>
+        <w:rPr>
+          <w:rFonts w:ascii="Arial" w:hAnsi="Arial" w:eastAsia="Arial" w:cs="Arial"/>
+          <w:sz w:val="24"/>
+          <w:szCs w:val="24"/>
+        </w:rPr>
+        <w:t>.</w:t>
+      </w:r>
+      <w:r>
+        <w:rPr>
+          <w:rFonts w:ascii="Arial" w:hAnsi="Arial" w:eastAsia="Arial" w:cs="Arial"/>
+          <w:sz w:val="24"/>
+          <w:szCs w:val="24"/>
         </w:rPr>
         <w:t xml:space="preserve"> </w:t>
       </w:r>
@@ -1812,35 +1779,8 @@
           <w:rFonts w:ascii="Arial" w:hAnsi="Arial" w:eastAsia="Arial" w:cs="Arial"/>
           <w:sz w:val="24"/>
           <w:szCs w:val="24"/>
-          <w:highlight w:val="yellow"/>
-        </w:rPr>
-        <w:t>and so the driver will be assigned a coach</w:t>
-      </w:r>
-      <w:r>
-        <w:rPr>
-          <w:rFonts w:ascii="Arial" w:hAnsi="Arial" w:eastAsia="Arial" w:cs="Arial"/>
-          <w:sz w:val="24"/>
-          <w:szCs w:val="24"/>
-          <w:highlight w:val="yellow"/>
-        </w:rPr>
-        <w:t xml:space="preserve"> and route which has a specific number</w:t>
-      </w:r>
-      <w:r>
-        <w:rPr>
-          <w:rFonts w:ascii="Arial" w:hAnsi="Arial" w:eastAsia="Arial" w:cs="Arial"/>
-          <w:sz w:val="24"/>
-          <w:szCs w:val="24"/>
-          <w:highlight w:val="yellow"/>
-        </w:rPr>
-        <w:t>.</w:t>
-      </w:r>
-      <w:r>
-        <w:rPr>
-          <w:rFonts w:ascii="Arial" w:hAnsi="Arial" w:eastAsia="Arial" w:cs="Arial"/>
-          <w:sz w:val="24"/>
-          <w:szCs w:val="24"/>
-        </w:rPr>
-        <w:t xml:space="preserve"> They will need to be able to update current routes but not when there are already bookings for that route, it must be updated and implemented later. Any routes that are no longer in use should be archived allowing them to be retrieved if in demand again.</w:t>
+        </w:rPr>
+        <w:t>They will need to be able to update current routes but not when there are already bookings for that route, it must be updated and implemented later. Any routes that are no longer in use should be archived allowing them to be retrieved if in demand again.</w:t>
       </w:r>
     </w:p>
     <w:p w14:noSpellErr="1">
@@ -3484,7 +3424,7 @@
         <w:t xml:space="preserve"> journeys</w:t>
       </w:r>
     </w:p>
-    <w:p>
+    <w:p w14:noSpellErr="1">
       <w:pPr>
         <w:rPr>
           <w:rFonts w:ascii="Arial" w:hAnsi="Arial" w:eastAsia="Arial" w:cs="Arial"/>
@@ -3515,6 +3455,7 @@
           <w:rFonts w:ascii="Arial" w:hAnsi="Arial" w:eastAsia="Arial" w:cs="Arial"/>
           <w:sz w:val="24"/>
           <w:szCs w:val="24"/>
+          <w:u w:val="single"/>
         </w:rPr>
         <w:t>oaches</w:t>
       </w:r>
@@ -3832,15 +3773,15 @@
           <w:sz w:val="24"/>
           <w:szCs w:val="24"/>
         </w:rPr>
-        <w:t>Retrieve route</w:t>
-      </w:r>
-      <w:r>
-        <w:rPr>
-          <w:rFonts w:ascii="Arial" w:hAnsi="Arial" w:eastAsia="Arial" w:cs="Arial"/>
-          <w:sz w:val="24"/>
-          <w:szCs w:val="24"/>
-        </w:rPr>
-        <w:t>s</w:t>
+        <w:t>Retrieve routes</w:t>
+      </w:r>
+      <w:r>
+        <w:rPr>
+          <w:rFonts w:ascii="Arial" w:hAnsi="Arial" w:eastAsia="Arial" w:cs="Arial"/>
+          <w:sz w:val="24"/>
+          <w:szCs w:val="24"/>
+        </w:rPr>
+        <w:t xml:space="preserve"> </w:t>
       </w:r>
     </w:p>
     <w:p w14:noSpellErr="1">
@@ -3884,8 +3825,16 @@
         </w:rPr>
         <w:t>Assign driver a coach for a shift</w:t>
       </w:r>
-    </w:p>
-    <w:p>
+      <w:r>
+        <w:rPr>
+          <w:rFonts w:ascii="Arial" w:hAnsi="Arial" w:eastAsia="Arial" w:cs="Arial"/>
+          <w:sz w:val="24"/>
+          <w:szCs w:val="24"/>
+        </w:rPr>
+        <w:t xml:space="preserve"> </w:t>
+      </w:r>
+    </w:p>
+    <w:p w14:noSpellErr="1">
       <w:pPr>
         <w:pStyle w:val="ListParagraph"/>
         <w:numPr>
@@ -3903,55 +3852,7 @@
           <w:sz w:val="24"/>
           <w:szCs w:val="24"/>
         </w:rPr>
-        <w:t xml:space="preserve">Assign </w:t>
-      </w:r>
-      <w:r>
-        <w:rPr>
-          <w:rFonts w:ascii="Arial" w:hAnsi="Arial" w:eastAsia="Arial" w:cs="Arial"/>
-          <w:sz w:val="24"/>
-          <w:szCs w:val="24"/>
-        </w:rPr>
-        <w:t>driver</w:t>
-      </w:r>
-      <w:r>
-        <w:rPr>
-          <w:rFonts w:ascii="Arial" w:hAnsi="Arial" w:eastAsia="Arial" w:cs="Arial"/>
-          <w:sz w:val="24"/>
-          <w:szCs w:val="24"/>
-        </w:rPr>
-        <w:t xml:space="preserve"> </w:t>
-      </w:r>
-      <w:r>
-        <w:rPr>
-          <w:rFonts w:ascii="Arial" w:hAnsi="Arial" w:eastAsia="Arial" w:cs="Arial"/>
-          <w:sz w:val="24"/>
-          <w:szCs w:val="24"/>
-        </w:rPr>
-        <w:t xml:space="preserve">a </w:t>
-      </w:r>
-      <w:r>
-        <w:rPr>
-          <w:rFonts w:ascii="Arial" w:hAnsi="Arial" w:eastAsia="Arial" w:cs="Arial"/>
-          <w:sz w:val="24"/>
-          <w:szCs w:val="24"/>
-        </w:rPr>
-        <w:t xml:space="preserve">route for shift (this will then have an individual </w:t>
-      </w:r>
-      <w:r>
-        <w:rPr>
-          <w:rFonts w:ascii="Arial" w:hAnsi="Arial" w:eastAsia="Arial" w:cs="Arial"/>
-          <w:sz w:val="24"/>
-          <w:szCs w:val="24"/>
-        </w:rPr>
-        <w:t>coach</w:t>
-      </w:r>
-      <w:r>
-        <w:rPr>
-          <w:rFonts w:ascii="Arial" w:hAnsi="Arial" w:eastAsia="Arial" w:cs="Arial"/>
-          <w:sz w:val="24"/>
-          <w:szCs w:val="24"/>
-        </w:rPr>
-        <w:t xml:space="preserve"> number) </w:t>
+        <w:t>Assign driver a route for shift (this will then have an individual coach number)</w:t>
       </w:r>
     </w:p>
     <w:p>
@@ -3972,31 +3873,7 @@
           <w:sz w:val="24"/>
           <w:szCs w:val="24"/>
         </w:rPr>
-        <w:t xml:space="preserve">Remove </w:t>
-      </w:r>
-      <w:r>
-        <w:rPr>
-          <w:rFonts w:ascii="Arial" w:hAnsi="Arial" w:eastAsia="Arial" w:cs="Arial"/>
-          <w:sz w:val="24"/>
-          <w:szCs w:val="24"/>
-        </w:rPr>
-        <w:t xml:space="preserve">a </w:t>
-      </w:r>
-      <w:r>
-        <w:rPr>
-          <w:rFonts w:ascii="Arial" w:hAnsi="Arial" w:eastAsia="Arial" w:cs="Arial"/>
-          <w:sz w:val="24"/>
-          <w:szCs w:val="24"/>
-        </w:rPr>
-        <w:t>driver</w:t>
-      </w:r>
-      <w:r>
-        <w:rPr>
-          <w:rFonts w:ascii="Arial" w:hAnsi="Arial" w:eastAsia="Arial" w:cs="Arial"/>
-          <w:sz w:val="24"/>
-          <w:szCs w:val="24"/>
-        </w:rPr>
-        <w:t xml:space="preserve"> shift assignment</w:t>
+        <w:t>Remove a driver shift assignment</w:t>
       </w:r>
     </w:p>
     <w:p>

</xml_diff>